<commit_message>
Update Estudo de Viabilidade.docx
</commit_message>
<xml_diff>
--- a/Estudo de Viabilidade.docx
+++ b/Estudo de Viabilidade.docx
@@ -1,6 +1,6 @@
 
 <file path=word/document.xml><?xml version="1.0" encoding="utf-8"?>
-<w:document xmlns:wpc="http://schemas.microsoft.com/office/word/2010/wordprocessingCanvas" xmlns:cx="http://schemas.microsoft.com/office/drawing/2014/chartex" xmlns:cx1="http://schemas.microsoft.com/office/drawing/2015/9/8/chartex" xmlns:cx2="http://schemas.microsoft.com/office/drawing/2015/10/21/chartex" xmlns:cx3="http://schemas.microsoft.com/office/drawing/2016/5/9/chartex" xmlns:cx4="http://schemas.microsoft.com/office/drawing/2016/5/10/chartex" xmlns:cx5="http://schemas.microsoft.com/office/drawing/2016/5/11/chartex" xmlns:cx6="http://schemas.microsoft.com/office/drawing/2016/5/12/chartex" xmlns:cx7="http://schemas.microsoft.com/office/drawing/2016/5/13/chartex" xmlns:cx8="http://schemas.microsoft.com/office/drawing/2016/5/14/chartex" xmlns:mc="http://schemas.openxmlformats.org/markup-compatibility/2006" xmlns:aink="http://schemas.microsoft.com/office/drawing/2016/ink" xmlns:am3d="http://schemas.microsoft.com/office/drawing/2017/model3d" xmlns:o="urn:schemas-microsoft-com:office:office" xmlns:r="http://schemas.openxmlformats.org/officeDocument/2006/relationships" xmlns:m="http://schemas.openxmlformats.org/officeDocument/2006/math" xmlns:v="urn:schemas-microsoft-com:vml" xmlns:wp14="http://schemas.microsoft.com/office/word/2010/wordprocessingDrawing" xmlns:wp="http://schemas.openxmlformats.org/drawingml/2006/wordprocessingDrawing" xmlns:w10="urn:schemas-microsoft-com:office:word" xmlns:w="http://schemas.openxmlformats.org/wordprocessingml/2006/main" xmlns:w14="http://schemas.microsoft.com/office/word/2010/wordml" xmlns:w15="http://schemas.microsoft.com/office/word/2012/wordml" xmlns:w16cid="http://schemas.microsoft.com/office/word/2016/wordml/cid" xmlns:w16se="http://schemas.microsoft.com/office/word/2015/wordml/symex" xmlns:wpg="http://schemas.microsoft.com/office/word/2010/wordprocessingGroup" xmlns:wpi="http://schemas.microsoft.com/office/word/2010/wordprocessingInk" xmlns:wne="http://schemas.microsoft.com/office/word/2006/wordml" xmlns:wps="http://schemas.microsoft.com/office/word/2010/wordprocessingShape" mc:Ignorable="w14 w15 w16se w16cid wp14">
+<w:document xmlns:wpc="http://schemas.microsoft.com/office/word/2010/wordprocessingCanvas" xmlns:cx="http://schemas.microsoft.com/office/drawing/2014/chartex" xmlns:mc="http://schemas.openxmlformats.org/markup-compatibility/2006" xmlns:o="urn:schemas-microsoft-com:office:office" xmlns:r="http://schemas.openxmlformats.org/officeDocument/2006/relationships" xmlns:m="http://schemas.openxmlformats.org/officeDocument/2006/math" xmlns:v="urn:schemas-microsoft-com:vml" xmlns:wp14="http://schemas.microsoft.com/office/word/2010/wordprocessingDrawing" xmlns:wp="http://schemas.openxmlformats.org/drawingml/2006/wordprocessingDrawing" xmlns:w10="urn:schemas-microsoft-com:office:word" xmlns:w="http://schemas.openxmlformats.org/wordprocessingml/2006/main" xmlns:w14="http://schemas.microsoft.com/office/word/2010/wordml" xmlns:w15="http://schemas.microsoft.com/office/word/2012/wordml" xmlns:w16se="http://schemas.microsoft.com/office/word/2015/wordml/symex" xmlns:wpg="http://schemas.microsoft.com/office/word/2010/wordprocessingGroup" xmlns:wpi="http://schemas.microsoft.com/office/word/2010/wordprocessingInk" xmlns:wne="http://schemas.microsoft.com/office/word/2006/wordml" xmlns:wps="http://schemas.microsoft.com/office/word/2010/wordprocessingShape" mc:Ignorable="w14 w15 w16se wp14">
   <w:body>
     <w:p>
       <w:pPr>
@@ -103,14 +103,6 @@
           <w:szCs w:val="24"/>
         </w:rPr>
       </w:pPr>
-      <w:r>
-        <w:rPr>
-          <w:rFonts w:ascii="Arial" w:hAnsi="Arial" w:cs="Arial"/>
-          <w:sz w:val="24"/>
-          <w:szCs w:val="24"/>
-        </w:rPr>
-        <w:t>Avaliação da Empresa</w:t>
-      </w:r>
     </w:p>
     <w:p>
       <w:pPr>
@@ -122,6 +114,14 @@
           <w:szCs w:val="24"/>
         </w:rPr>
       </w:pPr>
+      <w:r>
+        <w:rPr>
+          <w:rFonts w:ascii="Arial" w:hAnsi="Arial" w:cs="Arial"/>
+          <w:sz w:val="24"/>
+          <w:szCs w:val="24"/>
+        </w:rPr>
+        <w:t>Daniel Gads Melo Sousa – N948EJ-4 – CC07A30 – danielgads@hotmail.com</w:t>
+      </w:r>
     </w:p>
     <w:p>
       <w:pPr>
@@ -139,7 +139,7 @@
           <w:sz w:val="24"/>
           <w:szCs w:val="24"/>
         </w:rPr>
-        <w:t>Daniel Gads Melo Sousa – N948EJ-4 – CC07A30 – danielgads@hotmail.com</w:t>
+        <w:t>Gabriel de Brito Silva – D0799F-3 – CC07A30 – gdebrito98@gmail.com</w:t>
       </w:r>
     </w:p>
     <w:p>
@@ -158,7 +158,7 @@
           <w:sz w:val="24"/>
           <w:szCs w:val="24"/>
         </w:rPr>
-        <w:t>Gabriel de Brito Silva – D0799F-3 – CC07A30 – gdebrito98@gmail.com</w:t>
+        <w:t>Marcelo Antônio da Silva Júnior – N743EC-6 – CC06A30 – marceloccljr@gmail.com</w:t>
       </w:r>
     </w:p>
     <w:p>
@@ -177,7 +177,7 @@
           <w:sz w:val="24"/>
           <w:szCs w:val="24"/>
         </w:rPr>
-        <w:t>Marcelo Antônio da Silva Júnior – N743EC-6 – CC06A30 – marceloccljr@gmail.com</w:t>
+        <w:t>Pedro Henrique Pereira de Oliveira – N10339-6 – CC06A30 – sr.hudrick@gmail.com</w:t>
       </w:r>
     </w:p>
     <w:p>
@@ -196,7 +196,7 @@
           <w:sz w:val="24"/>
           <w:szCs w:val="24"/>
         </w:rPr>
-        <w:t>Pedro Henrique Pereira de Oliveira – N10339-6 – CC06A30 – sr.hudrick@gmail.com</w:t>
+        <w:t>Willian de Sousa Rodrigues – D07895-0 – CC07A30 – willian.rodrigues1106@gmail.com</w:t>
       </w:r>
     </w:p>
     <w:p>
@@ -205,18 +205,12 @@
         <w:jc w:val="center"/>
         <w:rPr>
           <w:rFonts w:ascii="Arial" w:hAnsi="Arial" w:cs="Arial"/>
-          <w:sz w:val="24"/>
-          <w:szCs w:val="24"/>
-        </w:rPr>
-      </w:pPr>
-      <w:r>
-        <w:rPr>
-          <w:rFonts w:ascii="Arial" w:hAnsi="Arial" w:cs="Arial"/>
-          <w:sz w:val="24"/>
-          <w:szCs w:val="24"/>
-        </w:rPr>
-        <w:t>Willian de Sousa Rodrigues – D07895-0 – CC07A30 – willian.rodrigues1106@gmail.com</w:t>
-      </w:r>
+          <w:b/>
+          <w:i/>
+          <w:sz w:val="24"/>
+          <w:szCs w:val="24"/>
+        </w:rPr>
+      </w:pPr>
     </w:p>
     <w:p>
       <w:pPr>
@@ -228,6 +222,14 @@
           <w:szCs w:val="24"/>
         </w:rPr>
       </w:pPr>
+      <w:r>
+        <w:rPr>
+          <w:rFonts w:ascii="Arial" w:hAnsi="Arial" w:cs="Arial"/>
+          <w:sz w:val="24"/>
+          <w:szCs w:val="24"/>
+        </w:rPr>
+        <w:t>Sistema Atual</w:t>
+      </w:r>
     </w:p>
     <w:p>
       <w:pPr>
@@ -435,7 +437,6 @@
     <w:p>
       <w:pPr>
         <w:spacing w:line="360" w:lineRule="auto"/>
-        <w:ind w:firstLine="708"/>
         <w:jc w:val="both"/>
         <w:rPr>
           <w:rFonts w:ascii="Arial" w:hAnsi="Arial" w:cs="Arial"/>
@@ -563,7 +564,6 @@
     <w:p>
       <w:pPr>
         <w:spacing w:line="360" w:lineRule="auto"/>
-        <w:ind w:firstLine="708"/>
         <w:jc w:val="both"/>
       </w:pPr>
       <w:r>
@@ -631,6 +631,7 @@
           <w:color w:val="000000"/>
           <w:sz w:val="24"/>
           <w:szCs w:val="24"/>
+          <w:lang w:val="en-US" w:eastAsia="ja-JP"/>
         </w:rPr>
         <w:lastRenderedPageBreak/>
         <w:drawing>
@@ -657,7 +658,7 @@
                     <pic:cNvPicPr/>
                   </pic:nvPicPr>
                   <pic:blipFill>
-                    <a:blip r:embed="rId5">
+                    <a:blip r:embed="rId8">
                       <a:extLst>
                         <a:ext uri="{28A0092B-C50C-407E-A947-70E740481C1C}">
                           <a14:useLocalDpi xmlns:a14="http://schemas.microsoft.com/office/drawing/2010/main" val="0"/>
@@ -698,7 +699,15 @@
           <w:sz w:val="24"/>
           <w:szCs w:val="24"/>
         </w:rPr>
-        <w:t>Banco do Tupiniquim</w:t>
+        <w:t xml:space="preserve">Banco do </w:t>
+      </w:r>
+      <w:r>
+        <w:rPr>
+          <w:rFonts w:ascii="Arial" w:hAnsi="Arial" w:cs="Arial"/>
+          <w:sz w:val="24"/>
+          <w:szCs w:val="24"/>
+        </w:rPr>
+        <w:t>Brasil.</w:t>
       </w:r>
     </w:p>
     <w:p>
@@ -790,36 +799,31 @@
         <w:jc w:val="both"/>
         <w:rPr>
           <w:rFonts w:ascii="Arial" w:hAnsi="Arial" w:cs="Arial"/>
-          <w:color w:val="000000"/>
-          <w:sz w:val="24"/>
-          <w:szCs w:val="24"/>
-        </w:rPr>
-      </w:pPr>
-      <w:r>
-        <w:rPr>
-          <w:rFonts w:ascii="Arial" w:hAnsi="Arial" w:cs="Arial"/>
-          <w:color w:val="000000"/>
-          <w:sz w:val="24"/>
-          <w:szCs w:val="24"/>
-        </w:rPr>
-        <w:t xml:space="preserve">A DIRCO tem a seguinte estrutura: </w:t>
-      </w:r>
-    </w:p>
-    <w:p>
-      <w:pPr>
-        <w:keepNext/>
-        <w:ind w:firstLine="708"/>
-        <w:jc w:val="both"/>
-      </w:pPr>
-      <w:r>
-        <w:rPr>
+          <w:sz w:val="24"/>
+          <w:szCs w:val="24"/>
+        </w:rPr>
+      </w:pPr>
+      <w:r>
+        <w:rPr>
+          <w:rFonts w:ascii="Arial" w:hAnsi="Arial" w:cs="Arial"/>
+          <w:sz w:val="24"/>
+          <w:szCs w:val="24"/>
+        </w:rPr>
+        <w:t>A Diretoria de Controladoria (DIRCO) tem a seguinte estrutura:</w:t>
+      </w:r>
+      <w:r>
+        <w:rPr>
+          <w:rFonts w:ascii="Arial" w:hAnsi="Arial" w:cs="Arial"/>
           <w:noProof/>
+          <w:sz w:val="24"/>
+          <w:szCs w:val="24"/>
+          <w:lang w:val="en-US" w:eastAsia="ja-JP"/>
         </w:rPr>
         <w:drawing>
-          <wp:inline distT="0" distB="0" distL="0" distR="0" wp14:anchorId="41839523" wp14:editId="6FFD27B8">
-            <wp:extent cx="2495550" cy="5594254"/>
-            <wp:effectExtent l="0" t="0" r="0" b="6985"/>
-            <wp:docPr id="3" name="Imagem 3"/>
+          <wp:inline distT="0" distB="0" distL="0" distR="0">
+            <wp:extent cx="5387340" cy="3649980"/>
+            <wp:effectExtent l="0" t="0" r="3810" b="7620"/>
+            <wp:docPr id="1" name="Imagem 1" descr="organograma dirco"/>
             <wp:cNvGraphicFramePr>
               <a:graphicFrameLocks xmlns:a="http://schemas.openxmlformats.org/drawingml/2006/main" noChangeAspect="1"/>
             </wp:cNvGraphicFramePr>
@@ -827,29 +831,36 @@
               <a:graphicData uri="http://schemas.openxmlformats.org/drawingml/2006/picture">
                 <pic:pic xmlns:pic="http://schemas.openxmlformats.org/drawingml/2006/picture">
                   <pic:nvPicPr>
-                    <pic:cNvPr id="3" name="WhatsApp Image 2019-04-03 at 21.53.55.jpeg"/>
-                    <pic:cNvPicPr/>
+                    <pic:cNvPr id="0" name="Picture 1" descr="organograma dirco"/>
+                    <pic:cNvPicPr>
+                      <a:picLocks noChangeAspect="1" noChangeArrowheads="1"/>
+                    </pic:cNvPicPr>
                   </pic:nvPicPr>
                   <pic:blipFill>
-                    <a:blip r:embed="rId6">
+                    <a:blip r:embed="rId9" cstate="print">
                       <a:extLst>
                         <a:ext uri="{28A0092B-C50C-407E-A947-70E740481C1C}">
                           <a14:useLocalDpi xmlns:a14="http://schemas.microsoft.com/office/drawing/2010/main" val="0"/>
                         </a:ext>
                       </a:extLst>
                     </a:blip>
+                    <a:srcRect/>
                     <a:stretch>
                       <a:fillRect/>
                     </a:stretch>
                   </pic:blipFill>
-                  <pic:spPr>
+                  <pic:spPr bwMode="auto">
                     <a:xfrm>
                       <a:off x="0" y="0"/>
-                      <a:ext cx="2516750" cy="5641778"/>
+                      <a:ext cx="5387340" cy="3649980"/>
                     </a:xfrm>
                     <a:prstGeom prst="rect">
                       <a:avLst/>
                     </a:prstGeom>
+                    <a:noFill/>
+                    <a:ln>
+                      <a:noFill/>
+                    </a:ln>
                   </pic:spPr>
                 </pic:pic>
               </a:graphicData>
@@ -861,800 +872,55 @@
     <w:p>
       <w:pPr>
         <w:pStyle w:val="Legenda"/>
+        <w:spacing w:line="360" w:lineRule="auto"/>
         <w:jc w:val="both"/>
         <w:rPr>
           <w:rFonts w:ascii="Arial" w:hAnsi="Arial"/>
-          <w:shd w:val="clear" w:color="auto" w:fill="FFFFFF"/>
-        </w:rPr>
-      </w:pPr>
-      <w:r>
+        </w:rPr>
+      </w:pPr>
+      <w:r>
+        <w:rPr>
+          <w:rFonts w:ascii="Arial" w:hAnsi="Arial"/>
+        </w:rPr>
         <w:t>Figura 2 - Estrutura Organizacional da DIRCO</w:t>
       </w:r>
     </w:p>
     <w:p>
       <w:pPr>
-        <w:pStyle w:val="Standard"/>
-        <w:ind w:left="1789"/>
-        <w:jc w:val="both"/>
-        <w:rPr>
-          <w:rFonts w:ascii="Arial" w:hAnsi="Arial"/>
-        </w:rPr>
-      </w:pPr>
-    </w:p>
-    <w:p>
-      <w:pPr>
-        <w:spacing w:line="360" w:lineRule="auto"/>
-        <w:jc w:val="both"/>
-      </w:pPr>
-      <w:r>
-        <w:rPr>
-          <w:rFonts w:ascii="Arial" w:hAnsi="Arial" w:cs="Arial"/>
-          <w:sz w:val="24"/>
-          <w:szCs w:val="24"/>
-        </w:rPr>
-        <w:lastRenderedPageBreak/>
-        <w:t>1.4. MERCADO CONSUMIDOR</w:t>
-      </w:r>
-    </w:p>
-    <w:p>
-      <w:pPr>
-        <w:spacing w:line="360" w:lineRule="auto"/>
-        <w:jc w:val="both"/>
-        <w:rPr>
-          <w:rFonts w:ascii="Arial" w:hAnsi="Arial" w:cs="Arial"/>
-          <w:sz w:val="24"/>
-          <w:szCs w:val="24"/>
-        </w:rPr>
-      </w:pPr>
-      <w:r>
-        <w:rPr>
-          <w:rFonts w:ascii="Arial" w:hAnsi="Arial" w:cs="Arial"/>
-          <w:sz w:val="24"/>
-          <w:szCs w:val="24"/>
-        </w:rPr>
-        <w:tab/>
-      </w:r>
-      <w:r>
-        <w:rPr>
-          <w:rFonts w:ascii="Arial" w:hAnsi="Arial" w:cs="Arial"/>
-          <w:sz w:val="24"/>
-          <w:szCs w:val="24"/>
-        </w:rPr>
-        <w:t xml:space="preserve">O mercado consumidor consiste em toda a sociedade de pessoas físicas e jurídicas que tenham a necessidade de guardar, aplicar ou pegar dinheiro, atendendo todas as classes sociais. </w:t>
-      </w:r>
-    </w:p>
-    <w:p>
-      <w:pPr>
-        <w:spacing w:line="360" w:lineRule="auto"/>
-        <w:ind w:firstLine="708"/>
-        <w:jc w:val="both"/>
-        <w:rPr>
-          <w:rFonts w:ascii="Arial" w:hAnsi="Arial" w:cs="Arial"/>
-          <w:sz w:val="24"/>
-          <w:szCs w:val="24"/>
-        </w:rPr>
-      </w:pPr>
-      <w:r>
-        <w:rPr>
-          <w:rFonts w:ascii="Arial" w:hAnsi="Arial" w:cs="Arial"/>
-          <w:sz w:val="24"/>
-          <w:szCs w:val="24"/>
-        </w:rPr>
-        <w:t>O ambiente bancário tem um campo vasto de recursos que suprem as necessidades do mercado consumidor, facilitando-os em seu dia-a-dia. Suas estratégias precisam estar relacionadas ao perfil das pessoas que procuram seus serviços e assim, atendem o mercado consumidor através das necessidades do mundo atual e acompanhando as tendências globais econômicas.</w:t>
-      </w:r>
-    </w:p>
-    <w:p>
-      <w:pPr>
-        <w:spacing w:line="360" w:lineRule="auto"/>
-        <w:jc w:val="both"/>
-        <w:rPr>
-          <w:rFonts w:ascii="Arial" w:hAnsi="Arial" w:cs="Arial"/>
-          <w:sz w:val="24"/>
-          <w:szCs w:val="24"/>
-        </w:rPr>
-      </w:pPr>
-    </w:p>
-    <w:p>
-      <w:pPr>
-        <w:spacing w:line="360" w:lineRule="auto"/>
-        <w:ind w:firstLine="708"/>
-        <w:jc w:val="both"/>
-      </w:pPr>
-      <w:r>
-        <w:rPr>
-          <w:rFonts w:ascii="Arial" w:hAnsi="Arial" w:cs="Arial"/>
-          <w:sz w:val="24"/>
-          <w:szCs w:val="24"/>
-        </w:rPr>
-        <w:t>1.5. CONCORRÊNCIA</w:t>
-      </w:r>
-    </w:p>
-    <w:p>
-      <w:pPr>
-        <w:spacing w:line="360" w:lineRule="auto"/>
-        <w:jc w:val="both"/>
-      </w:pPr>
-      <w:r>
-        <w:rPr>
-          <w:rFonts w:ascii="Arial" w:hAnsi="Arial" w:cs="Arial"/>
-          <w:sz w:val="24"/>
-          <w:szCs w:val="24"/>
-        </w:rPr>
-        <w:tab/>
-        <w:t>A concorrência do Banco do Brasil são todas as outras principais instituições bancárias, sendo que hoje ele é o segundo maior banco do país. O Itaú lucrou R$ 21,6 bilhões em 2016 – 7,4% a menos que os ganhos de 2015. Assim, a</w:t>
-      </w:r>
-      <w:r>
-        <w:rPr>
-          <w:rFonts w:ascii="Arial" w:hAnsi="Arial" w:cs="Arial"/>
-          <w:sz w:val="24"/>
-          <w:szCs w:val="24"/>
-        </w:rPr>
-        <w:t xml:space="preserve"> essa</w:t>
-      </w:r>
-      <w:r>
-        <w:rPr>
-          <w:rFonts w:ascii="Arial" w:hAnsi="Arial" w:cs="Arial"/>
-          <w:sz w:val="24"/>
-          <w:szCs w:val="24"/>
-        </w:rPr>
-        <w:t xml:space="preserve"> instituição com 59,8 milhões de clientes tornou-se o maior banco do país, superando o Banco do Brasil.</w:t>
-      </w:r>
-    </w:p>
-    <w:p>
-      <w:pPr>
-        <w:spacing w:line="360" w:lineRule="auto"/>
-        <w:jc w:val="both"/>
-        <w:rPr>
-          <w:rFonts w:ascii="Arial" w:hAnsi="Arial" w:cs="Arial"/>
-          <w:sz w:val="24"/>
-          <w:szCs w:val="24"/>
-          <w:u w:val="single"/>
-        </w:rPr>
-      </w:pPr>
-    </w:p>
-    <w:p>
-      <w:pPr>
-        <w:spacing w:line="360" w:lineRule="auto"/>
-        <w:ind w:firstLine="708"/>
-        <w:jc w:val="both"/>
-      </w:pPr>
-      <w:r>
-        <w:rPr>
-          <w:rFonts w:ascii="Arial" w:hAnsi="Arial" w:cs="Arial"/>
-          <w:sz w:val="24"/>
-          <w:szCs w:val="24"/>
-        </w:rPr>
-        <w:t>1.6. EXPANSIBILIDADE DOS NEGÓCIOS</w:t>
-      </w:r>
-    </w:p>
-    <w:p>
-      <w:pPr>
-        <w:spacing w:line="360" w:lineRule="auto"/>
-        <w:jc w:val="both"/>
-        <w:rPr>
-          <w:rFonts w:ascii="Arial" w:hAnsi="Arial" w:cs="Arial"/>
-          <w:strike/>
-          <w:sz w:val="24"/>
-          <w:szCs w:val="24"/>
-        </w:rPr>
-      </w:pPr>
-      <w:r>
-        <w:rPr>
-          <w:rFonts w:ascii="Arial" w:hAnsi="Arial" w:cs="Arial"/>
-          <w:sz w:val="24"/>
-          <w:szCs w:val="24"/>
-        </w:rPr>
-        <w:tab/>
-      </w:r>
-      <w:r>
-        <w:rPr>
-          <w:rFonts w:ascii="Arial" w:hAnsi="Arial" w:cs="Arial"/>
-          <w:strike/>
-          <w:sz w:val="24"/>
-          <w:szCs w:val="24"/>
-        </w:rPr>
-        <w:t>O Banco do Brasil visa instalar pelo menos uma agência em cada município de todo o país, além de aumentar o número de agências em cidades com bastante movimento, além disso, está com uma proposta de criação de novas agências que oferecem atendimentos especializados, com isso aumentando o número de funcionários e consequentemente o número de notas técnicas a serem analisadas.</w:t>
-      </w:r>
-    </w:p>
-    <w:p>
-      <w:pPr>
-        <w:spacing w:line="360" w:lineRule="auto"/>
-        <w:jc w:val="both"/>
-      </w:pPr>
-      <w:r>
-        <w:rPr>
-          <w:rFonts w:ascii="Arial" w:hAnsi="Arial" w:cs="Arial"/>
-          <w:sz w:val="24"/>
-          <w:szCs w:val="24"/>
-        </w:rPr>
-        <w:tab/>
-      </w:r>
-      <w:r>
-        <w:rPr>
-          <w:rFonts w:ascii="Arial" w:hAnsi="Arial" w:cs="Arial"/>
-          <w:sz w:val="24"/>
-          <w:szCs w:val="24"/>
-        </w:rPr>
-        <w:t>Está previsto para até o final de 2022 a instalação de 100 novas agências em vários municípios de todo o país visando suprir as necessidades da sociedade, além de aumentar em até 35% o número de clientes. Também está com uma proposta de criação de novas agências em outros países que oferecem atendimentos especializado</w:t>
-      </w:r>
-      <w:r>
-        <w:rPr>
-          <w:rFonts w:ascii="Arial" w:hAnsi="Arial" w:cs="Arial"/>
-          <w:sz w:val="24"/>
-          <w:szCs w:val="24"/>
-        </w:rPr>
-        <w:t xml:space="preserve">s </w:t>
-      </w:r>
-      <w:r>
-        <w:rPr>
-          <w:rFonts w:ascii="Arial" w:hAnsi="Arial" w:cs="Arial"/>
-          <w:sz w:val="24"/>
-          <w:szCs w:val="24"/>
-        </w:rPr>
-        <w:t xml:space="preserve">para o </w:t>
-      </w:r>
-      <w:r>
-        <w:rPr>
-          <w:rFonts w:ascii="Arial" w:hAnsi="Arial" w:cs="Arial"/>
-          <w:sz w:val="24"/>
-          <w:szCs w:val="24"/>
-          <w:shd w:val="clear" w:color="auto" w:fill="FFFFFF"/>
-        </w:rPr>
-        <w:t>comércio exterior e estruturação de operações mais sofisticadas como pré-pagamentos, securitizações e outras estruturas customizadas à necessidade de cada cliente</w:t>
-      </w:r>
-      <w:r>
-        <w:rPr>
-          <w:rFonts w:ascii="Arial" w:hAnsi="Arial" w:cs="Arial"/>
-          <w:sz w:val="24"/>
-          <w:szCs w:val="24"/>
-        </w:rPr>
-        <w:t>.</w:t>
-      </w:r>
-    </w:p>
-    <w:p>
-      <w:pPr>
-        <w:spacing w:line="360" w:lineRule="auto"/>
-        <w:ind w:firstLine="708"/>
-        <w:jc w:val="both"/>
-      </w:pPr>
-      <w:r>
-        <w:rPr>
-          <w:rFonts w:ascii="Arial" w:hAnsi="Arial" w:cs="Arial"/>
-          <w:sz w:val="24"/>
-          <w:szCs w:val="24"/>
-        </w:rPr>
-        <w:lastRenderedPageBreak/>
-        <w:t>1.7. ASPECTOS TECNOLÓGICOS</w:t>
-      </w:r>
-    </w:p>
-    <w:p>
-      <w:pPr>
-        <w:spacing w:line="360" w:lineRule="auto"/>
-        <w:ind w:firstLine="708"/>
-        <w:jc w:val="both"/>
-      </w:pPr>
-      <w:r>
-        <w:rPr>
-          <w:rFonts w:ascii="Arial" w:hAnsi="Arial" w:cs="Arial"/>
-          <w:sz w:val="24"/>
-          <w:szCs w:val="24"/>
-        </w:rPr>
-        <w:t xml:space="preserve">O </w:t>
-      </w:r>
-      <w:r>
-        <w:rPr>
-          <w:rFonts w:ascii="Arial" w:hAnsi="Arial" w:cs="Arial"/>
-          <w:sz w:val="24"/>
-          <w:szCs w:val="24"/>
-        </w:rPr>
-        <w:t>B</w:t>
-      </w:r>
-      <w:r>
-        <w:rPr>
-          <w:rFonts w:ascii="Arial" w:hAnsi="Arial" w:cs="Arial"/>
-          <w:sz w:val="24"/>
-          <w:szCs w:val="24"/>
-        </w:rPr>
-        <w:t>anco do Brasil trabalha com tecnologia de ponta sendo que todos os computadores do banco são interligados a uma rede própria, chamada de Man. Possui também seus próprios sistemas de hospedagem em servidores robustos que ficam os seus dados.</w:t>
-      </w:r>
-    </w:p>
-    <w:p>
-      <w:pPr>
-        <w:spacing w:line="360" w:lineRule="auto"/>
-        <w:ind w:firstLine="708"/>
-        <w:jc w:val="both"/>
-      </w:pPr>
-      <w:r>
-        <w:rPr>
-          <w:rFonts w:ascii="Arial" w:hAnsi="Arial" w:cs="Arial"/>
-          <w:sz w:val="24"/>
-          <w:szCs w:val="24"/>
-        </w:rPr>
-        <w:t>Ele também conta com uma gama de hardware e software que atende todo tipo de necessidade do banco.</w:t>
-      </w:r>
-    </w:p>
-    <w:p>
-      <w:pPr>
-        <w:spacing w:line="360" w:lineRule="auto"/>
-        <w:jc w:val="both"/>
-        <w:rPr>
-          <w:rFonts w:ascii="Arial" w:hAnsi="Arial" w:cs="Arial"/>
-          <w:sz w:val="24"/>
-          <w:szCs w:val="24"/>
-          <w:u w:val="single"/>
-        </w:rPr>
-      </w:pPr>
-    </w:p>
-    <w:p>
-      <w:pPr>
-        <w:spacing w:line="360" w:lineRule="auto"/>
-        <w:jc w:val="both"/>
-        <w:rPr>
-          <w:rFonts w:ascii="Arial" w:hAnsi="Arial" w:cs="Arial"/>
-          <w:sz w:val="24"/>
-          <w:szCs w:val="24"/>
-        </w:rPr>
-      </w:pPr>
-      <w:r>
-        <w:rPr>
-          <w:rFonts w:ascii="Arial" w:hAnsi="Arial" w:cs="Arial"/>
-          <w:sz w:val="24"/>
-          <w:szCs w:val="24"/>
-        </w:rPr>
-        <w:t>1.8. CONDICIONANTES</w:t>
-      </w:r>
-    </w:p>
-    <w:p>
-      <w:pPr>
-        <w:spacing w:line="360" w:lineRule="auto"/>
-        <w:jc w:val="both"/>
-      </w:pPr>
-      <w:r>
-        <w:rPr>
-          <w:rFonts w:ascii="Arial" w:hAnsi="Arial" w:cs="Arial"/>
-          <w:sz w:val="24"/>
-          <w:szCs w:val="24"/>
-        </w:rPr>
-        <w:tab/>
-        <w:t xml:space="preserve">Todos os </w:t>
-      </w:r>
-      <w:r>
-        <w:rPr>
-          <w:rFonts w:ascii="Arial" w:hAnsi="Arial" w:cs="Arial"/>
-          <w:i/>
-          <w:sz w:val="24"/>
-          <w:szCs w:val="24"/>
-        </w:rPr>
-        <w:t>softwares</w:t>
-      </w:r>
-      <w:r>
-        <w:rPr>
-          <w:rFonts w:ascii="Arial" w:hAnsi="Arial" w:cs="Arial"/>
-          <w:sz w:val="24"/>
-          <w:szCs w:val="24"/>
-        </w:rPr>
-        <w:t xml:space="preserve"> utilizados precisam ser aqueles aprovados pelo Departamento de TI.</w:t>
-      </w:r>
-    </w:p>
-    <w:p>
-      <w:pPr>
-        <w:spacing w:line="360" w:lineRule="auto"/>
-        <w:ind w:firstLine="708"/>
-        <w:jc w:val="both"/>
-        <w:rPr>
-          <w:rFonts w:ascii="Arial" w:hAnsi="Arial" w:cs="Arial"/>
-          <w:sz w:val="24"/>
-          <w:szCs w:val="24"/>
-        </w:rPr>
-      </w:pPr>
-      <w:r>
-        <w:rPr>
-          <w:rFonts w:ascii="Arial" w:hAnsi="Arial" w:cs="Arial"/>
-          <w:sz w:val="24"/>
-          <w:szCs w:val="24"/>
-        </w:rPr>
-        <w:t>Devem ser utilizados os próprios equipamentos existentes no Banco.</w:t>
-      </w:r>
-    </w:p>
-    <w:p>
-      <w:pPr>
-        <w:spacing w:line="360" w:lineRule="auto"/>
-        <w:ind w:firstLine="708"/>
-        <w:jc w:val="both"/>
-      </w:pPr>
-    </w:p>
-    <w:p>
-      <w:pPr>
-        <w:spacing w:line="360" w:lineRule="auto"/>
-        <w:jc w:val="both"/>
-        <w:rPr>
-          <w:rFonts w:ascii="Arial" w:eastAsia="Arial" w:hAnsi="Arial" w:cs="Arial"/>
-          <w:sz w:val="24"/>
-          <w:szCs w:val="24"/>
-        </w:rPr>
-      </w:pPr>
-      <w:bookmarkStart w:id="0" w:name="_gjdgxs" w:colFirst="0" w:colLast="0"/>
-      <w:bookmarkEnd w:id="0"/>
-      <w:r>
-        <w:rPr>
-          <w:rFonts w:ascii="Arial" w:eastAsia="Arial" w:hAnsi="Arial" w:cs="Arial"/>
-          <w:sz w:val="24"/>
-          <w:szCs w:val="24"/>
-        </w:rPr>
-        <w:t>2.1 Funcionalidade do Sistema atual</w:t>
-      </w:r>
-    </w:p>
-    <w:p>
-      <w:pPr>
-        <w:spacing w:line="360" w:lineRule="auto"/>
-        <w:jc w:val="both"/>
-        <w:rPr>
-          <w:rFonts w:ascii="Arial" w:eastAsia="Arial" w:hAnsi="Arial" w:cs="Arial"/>
-          <w:sz w:val="24"/>
-          <w:szCs w:val="24"/>
-        </w:rPr>
-      </w:pPr>
-      <w:r>
-        <w:rPr>
-          <w:rFonts w:ascii="Arial" w:eastAsia="Arial" w:hAnsi="Arial" w:cs="Arial"/>
-          <w:sz w:val="24"/>
-          <w:szCs w:val="24"/>
-        </w:rPr>
-        <w:tab/>
-      </w:r>
-      <w:r>
-        <w:rPr>
-          <w:rFonts w:ascii="Arial" w:eastAsia="Arial" w:hAnsi="Arial" w:cs="Arial"/>
-          <w:sz w:val="24"/>
-          <w:szCs w:val="24"/>
-        </w:rPr>
-        <w:t xml:space="preserve">  Nesta seção são apresentadas as funcionalidades do sistema atual através dos seus objetivos e da sua operacionalização.</w:t>
-      </w:r>
-    </w:p>
-    <w:p>
-      <w:pPr>
-        <w:spacing w:line="360" w:lineRule="auto"/>
-        <w:ind w:firstLine="708"/>
-        <w:jc w:val="both"/>
-        <w:rPr>
-          <w:rFonts w:ascii="Arial" w:eastAsia="Arial" w:hAnsi="Arial" w:cs="Arial"/>
-          <w:sz w:val="24"/>
-          <w:szCs w:val="24"/>
-        </w:rPr>
-      </w:pPr>
-      <w:r>
-        <w:rPr>
-          <w:rFonts w:ascii="Arial" w:eastAsia="Arial" w:hAnsi="Arial" w:cs="Arial"/>
-          <w:sz w:val="24"/>
-          <w:szCs w:val="24"/>
-        </w:rPr>
-        <w:t>2.1.1 Objetivos do Sistema</w:t>
-      </w:r>
-    </w:p>
-    <w:p>
-      <w:pPr>
-        <w:spacing w:line="360" w:lineRule="auto"/>
-        <w:jc w:val="both"/>
-        <w:rPr>
-          <w:rFonts w:ascii="Arial" w:eastAsia="Arial" w:hAnsi="Arial" w:cs="Arial"/>
-          <w:sz w:val="24"/>
-          <w:szCs w:val="24"/>
-        </w:rPr>
-      </w:pPr>
-      <w:r>
-        <w:rPr>
-          <w:rFonts w:ascii="Arial" w:eastAsia="Arial" w:hAnsi="Arial" w:cs="Arial"/>
-          <w:sz w:val="24"/>
-          <w:szCs w:val="24"/>
-        </w:rPr>
-        <w:tab/>
-      </w:r>
-      <w:r>
-        <w:rPr>
-          <w:rFonts w:ascii="Arial" w:eastAsia="Arial" w:hAnsi="Arial" w:cs="Arial"/>
-          <w:sz w:val="24"/>
-          <w:szCs w:val="24"/>
-        </w:rPr>
-        <w:t>O sistema de análise de despesas realizadas tem como objetivo identificar distorções nos valores realizados em relação ao orçamento, analisar as despesas mais frequentes, avaliar o grau de precisão dos orçamentos em função à realização das despesas.</w:t>
-      </w:r>
-    </w:p>
-    <w:p>
-      <w:pPr>
-        <w:spacing w:line="360" w:lineRule="auto"/>
-        <w:ind w:firstLine="708"/>
-        <w:jc w:val="both"/>
-        <w:rPr>
-          <w:rFonts w:ascii="Arial" w:eastAsia="Arial" w:hAnsi="Arial" w:cs="Arial"/>
-          <w:sz w:val="24"/>
-          <w:szCs w:val="24"/>
-        </w:rPr>
-      </w:pPr>
-      <w:bookmarkStart w:id="1" w:name="_GoBack"/>
-      <w:bookmarkEnd w:id="1"/>
-      <w:r>
-        <w:rPr>
-          <w:rFonts w:ascii="Arial" w:eastAsia="Arial" w:hAnsi="Arial" w:cs="Arial"/>
-          <w:sz w:val="24"/>
-          <w:szCs w:val="24"/>
-        </w:rPr>
-        <w:t>2.1.2 Operacionalização</w:t>
-      </w:r>
-      <w:r>
-        <w:rPr>
-          <w:rFonts w:ascii="Arial" w:eastAsia="Arial" w:hAnsi="Arial" w:cs="Arial"/>
-          <w:sz w:val="24"/>
-          <w:szCs w:val="24"/>
-        </w:rPr>
-        <w:t xml:space="preserve"> do Sistema Atual</w:t>
-      </w:r>
-    </w:p>
-    <w:p>
-      <w:pPr>
-        <w:spacing w:line="360" w:lineRule="auto"/>
-        <w:ind w:firstLine="708"/>
-        <w:jc w:val="both"/>
-        <w:rPr>
-          <w:rFonts w:ascii="Arial" w:hAnsi="Arial" w:cs="Arial"/>
-          <w:sz w:val="24"/>
-          <w:szCs w:val="24"/>
-        </w:rPr>
-      </w:pPr>
-      <w:r>
-        <w:rPr>
-          <w:rFonts w:ascii="Arial" w:hAnsi="Arial" w:cs="Arial"/>
-          <w:sz w:val="24"/>
-          <w:szCs w:val="24"/>
-        </w:rPr>
-        <w:t>Diariamente chegam propostas de realização de despesas, que são representadas através de um documento denominado nota técnica, que são enviadas pelas demais diretorias do Banco Tupiniquim.</w:t>
-      </w:r>
-    </w:p>
-    <w:p>
-      <w:pPr>
-        <w:spacing w:line="360" w:lineRule="auto"/>
-        <w:ind w:firstLine="708"/>
-        <w:jc w:val="both"/>
-        <w:rPr>
-          <w:rFonts w:ascii="Arial" w:hAnsi="Arial" w:cs="Arial"/>
-          <w:sz w:val="24"/>
-          <w:szCs w:val="24"/>
-        </w:rPr>
-      </w:pPr>
-      <w:r>
-        <w:rPr>
-          <w:rFonts w:ascii="Arial" w:hAnsi="Arial" w:cs="Arial"/>
-          <w:sz w:val="24"/>
-          <w:szCs w:val="24"/>
-        </w:rPr>
-        <w:t xml:space="preserve">As notas técnicas são desenvolvidas por uma equipe de funcionários na qual está propondo a nota, equipe essa composta por assessores e gerentes da diretoria em questão. Essas informações podem ser envias as diretorias relacionadas, de </w:t>
-      </w:r>
-      <w:r>
-        <w:rPr>
-          <w:rFonts w:ascii="Arial" w:hAnsi="Arial" w:cs="Arial"/>
-          <w:sz w:val="24"/>
-          <w:szCs w:val="24"/>
-        </w:rPr>
-        <w:lastRenderedPageBreak/>
-        <w:t>forma física (Notas Físicas) ou de forma digitalizada (Notas Eletrônicas), e os arquivos são movimentados a partir de um correio interno do Banco.</w:t>
-      </w:r>
-    </w:p>
-    <w:p>
-      <w:pPr>
-        <w:spacing w:line="360" w:lineRule="auto"/>
-        <w:ind w:firstLine="708"/>
-        <w:jc w:val="both"/>
-        <w:rPr>
-          <w:rFonts w:ascii="Arial" w:hAnsi="Arial" w:cs="Arial"/>
-          <w:sz w:val="24"/>
-          <w:szCs w:val="24"/>
-        </w:rPr>
-      </w:pPr>
-      <w:r>
-        <w:rPr>
-          <w:rFonts w:ascii="Arial" w:hAnsi="Arial" w:cs="Arial"/>
-          <w:sz w:val="24"/>
-          <w:szCs w:val="24"/>
-        </w:rPr>
-        <w:t>As diretorias envolvidas precisam analisar individualmente as notas e os valores propostos com seus respectivos Itens Orçamentários. Quando a nota possui o parecer de todas as diretorias envolvidas, a nota é encaminhada a diretoria de controladoria.</w:t>
-      </w:r>
-    </w:p>
-    <w:p>
-      <w:pPr>
-        <w:spacing w:line="360" w:lineRule="auto"/>
-        <w:ind w:firstLine="708"/>
-        <w:jc w:val="both"/>
-        <w:rPr>
-          <w:rFonts w:ascii="Arial" w:hAnsi="Arial" w:cs="Arial"/>
-          <w:sz w:val="24"/>
-          <w:szCs w:val="24"/>
-        </w:rPr>
-      </w:pPr>
-      <w:r>
-        <w:rPr>
-          <w:rFonts w:ascii="Arial" w:hAnsi="Arial" w:cs="Arial"/>
-          <w:sz w:val="24"/>
-          <w:szCs w:val="24"/>
-        </w:rPr>
-        <w:t>Ao chegar na diretoria de controladoria, primeiramente é feita a checagem de padrão da nota. A nota deve possuir os seis campos, sendo eles: diretorias proponentes e número da nota, assunto, unidades intervenientes, competências e alçadas, itens orçamentários e os pareces com as assinaturas de todas as diretorias envolvidas. Além disso, a nota deve conter o nível de confidencialidade, e no campo de Itens Orçamentários, cada item deverá possuir um número, a descrição, o gestor do item, o valor proposto e o ano do valor. Também deverá conter os pareceres com suas devidas assinaturas.</w:t>
-      </w:r>
-    </w:p>
-    <w:p>
-      <w:pPr>
-        <w:spacing w:line="360" w:lineRule="auto"/>
-        <w:ind w:firstLine="708"/>
-        <w:jc w:val="both"/>
-        <w:rPr>
-          <w:rFonts w:ascii="Arial" w:hAnsi="Arial" w:cs="Arial"/>
-          <w:sz w:val="24"/>
-          <w:szCs w:val="24"/>
-        </w:rPr>
-      </w:pPr>
-      <w:r>
-        <w:rPr>
-          <w:rFonts w:ascii="Arial" w:hAnsi="Arial" w:cs="Arial"/>
-          <w:sz w:val="24"/>
-          <w:szCs w:val="24"/>
-        </w:rPr>
-        <w:t>Cada valor dos itens propostos precisa</w:t>
-      </w:r>
-      <w:r>
-        <w:rPr>
-          <w:rFonts w:ascii="Arial" w:hAnsi="Arial" w:cs="Arial"/>
-          <w:sz w:val="24"/>
-          <w:szCs w:val="24"/>
-        </w:rPr>
-        <w:t xml:space="preserve"> fazer jus ao assunto e a quem está propondo. Cada item será comparado aos valores do orçamento atual do banco e gerando assim o dado de que tipo de impacto aquela nota terá no banco, dependendo do valor se estiver acima ou abaixo do orçamento atual, o impacto poderá ser caracterizado como remanejamento de orçamento, ou suplementação, ou se são recursos contingenciados, entre outros. Se o valor proposto ultrapassar uma diferença de 500.000,00 reais de orçamento, a diretoria proponente da nota será questionada, e poderá ser reavaliado a necessidade da realização destas despesas.</w:t>
-      </w:r>
-    </w:p>
-    <w:p>
-      <w:pPr>
-        <w:spacing w:line="360" w:lineRule="auto"/>
-        <w:ind w:firstLine="708"/>
-        <w:jc w:val="both"/>
-        <w:rPr>
-          <w:rFonts w:ascii="Arial" w:hAnsi="Arial" w:cs="Arial"/>
-          <w:sz w:val="24"/>
-          <w:szCs w:val="24"/>
-        </w:rPr>
-      </w:pPr>
-      <w:r>
-        <w:rPr>
-          <w:rFonts w:ascii="Arial" w:hAnsi="Arial" w:cs="Arial"/>
-          <w:sz w:val="24"/>
-          <w:szCs w:val="24"/>
-        </w:rPr>
-        <w:t xml:space="preserve">Diariamente a diretoria de tecnologia atualiza os valores realizados pelo Banco como um todo, a Controladoria importa esses dados, compara com os valores anteriores, também compara com o orçamento atual e compara com os valores descritos pela nota. Se os gastos pós-aprovação da nota estiverem de acordo com o que foi proposto, a nota é classificada como concluída, assim concluindo o trabalho da Controladoria. Se houver qualquer erro ou incoerência com a estrutura da nota, ou com os valores propostos, a nota é cancelada e retorna </w:t>
-      </w:r>
-      <w:r>
-        <w:rPr>
-          <w:rFonts w:ascii="Arial" w:hAnsi="Arial" w:cs="Arial"/>
-          <w:sz w:val="24"/>
-          <w:szCs w:val="24"/>
-        </w:rPr>
-        <w:t>à</w:t>
-      </w:r>
-      <w:r>
-        <w:rPr>
-          <w:rFonts w:ascii="Arial" w:hAnsi="Arial" w:cs="Arial"/>
-          <w:sz w:val="24"/>
-          <w:szCs w:val="24"/>
-        </w:rPr>
-        <w:t xml:space="preserve"> diretoria proponente (valores </w:t>
-      </w:r>
-      <w:r>
-        <w:rPr>
-          <w:rFonts w:ascii="Arial" w:hAnsi="Arial" w:cs="Arial"/>
-          <w:sz w:val="24"/>
-          <w:szCs w:val="24"/>
-        </w:rPr>
-        <w:t>executados pós-aprovação também pode</w:t>
-      </w:r>
-      <w:r>
-        <w:rPr>
-          <w:rFonts w:ascii="Arial" w:hAnsi="Arial" w:cs="Arial"/>
-          <w:sz w:val="24"/>
-          <w:szCs w:val="24"/>
-        </w:rPr>
-        <w:t xml:space="preserve"> gerar o cancelamento da nota e das despesas realizadas).</w:t>
-      </w:r>
-    </w:p>
-    <w:p>
-      <w:pPr>
-        <w:spacing w:line="360" w:lineRule="auto"/>
-        <w:jc w:val="both"/>
-        <w:rPr>
-          <w:rFonts w:ascii="Arial" w:hAnsi="Arial" w:cs="Arial"/>
-          <w:sz w:val="24"/>
-          <w:szCs w:val="24"/>
-        </w:rPr>
-      </w:pPr>
-    </w:p>
-    <w:p>
-      <w:pPr>
-        <w:spacing w:line="360" w:lineRule="auto"/>
-        <w:jc w:val="both"/>
-        <w:rPr>
-          <w:rFonts w:ascii="Arial" w:eastAsia="Arial" w:hAnsi="Arial" w:cs="Arial"/>
-          <w:sz w:val="24"/>
-          <w:szCs w:val="24"/>
-        </w:rPr>
-      </w:pPr>
-      <w:r>
-        <w:rPr>
-          <w:rFonts w:ascii="Arial" w:eastAsia="Arial" w:hAnsi="Arial" w:cs="Arial"/>
-          <w:sz w:val="24"/>
-          <w:szCs w:val="24"/>
-        </w:rPr>
-        <w:lastRenderedPageBreak/>
-        <w:t>2.2. Recursos Consumidos Pelo Sistema Atual</w:t>
-      </w:r>
-    </w:p>
-    <w:p>
-      <w:pPr>
-        <w:spacing w:line="360" w:lineRule="auto"/>
-        <w:ind w:firstLine="720"/>
-        <w:jc w:val="both"/>
-        <w:rPr>
-          <w:rFonts w:ascii="Arial" w:eastAsia="Arial" w:hAnsi="Arial" w:cs="Arial"/>
-          <w:sz w:val="24"/>
-          <w:szCs w:val="24"/>
-        </w:rPr>
-      </w:pPr>
-      <w:r>
-        <w:rPr>
-          <w:rFonts w:ascii="Arial" w:eastAsia="Arial" w:hAnsi="Arial" w:cs="Arial"/>
-          <w:sz w:val="24"/>
-          <w:szCs w:val="24"/>
-        </w:rPr>
-        <w:t>Para a utilização do atual sistema do Banco do Brasil faz-se necessário como Recursos Humanos, duas pessoas. Primeiramente, é preciso algum funcionário para realizar a extração, atualização e carga dos dados, seguido de um Analista Contábil que irá realizar as análises após o processo de carga ser concluído. Além disso, temos como recurso material o hardware da máquina do empregado que está realizando a carga de dados, que necessita das seguintes especificações mínimas: Processador Intel Core i3 de Terceira Geração, Memória RAM de 2 GB, Disco Rígido (HD) de 500 GB, e Placa de Vídeo Integrada Intel Graphics, integrado com dois servidores: O primeiro para o armazenamento do Banco de Dados e o segundo para guardar os projetos e tabelas importadas. Junto do hardware, são utilizados os seguintes softwares em conjunto do sistema: Pacote Office (Word, Excel, PowerPoint, Access) para auxiliar nas apresentações, o Windows como Sistema Operacional em uso nas estações de trabalho, SAS como ferramenta de importação e exportação de tabelas e dados, e o Spotfire como ferramenta de BI. Todos eles possuindo uma chave de ativação (License Key) previamente adquirida pelo Banco.</w:t>
-      </w:r>
-    </w:p>
-    <w:p>
-      <w:pPr>
-        <w:spacing w:line="360" w:lineRule="auto"/>
-        <w:jc w:val="both"/>
-        <w:rPr>
-          <w:rFonts w:ascii="Arial" w:eastAsia="Arial" w:hAnsi="Arial" w:cs="Arial"/>
-          <w:sz w:val="24"/>
-          <w:szCs w:val="24"/>
-        </w:rPr>
-      </w:pPr>
-    </w:p>
-    <w:p>
-      <w:pPr>
-        <w:spacing w:line="360" w:lineRule="auto"/>
-        <w:jc w:val="both"/>
-        <w:rPr>
-          <w:rFonts w:ascii="Arial" w:eastAsia="Arial" w:hAnsi="Arial" w:cs="Arial"/>
-          <w:sz w:val="24"/>
-          <w:szCs w:val="24"/>
-        </w:rPr>
-      </w:pPr>
-      <w:r>
-        <w:rPr>
-          <w:rFonts w:ascii="Arial" w:eastAsia="Arial" w:hAnsi="Arial" w:cs="Arial"/>
-          <w:sz w:val="24"/>
-          <w:szCs w:val="24"/>
-        </w:rPr>
-        <w:t>2.3 Problemas do Sistema Atual</w:t>
-      </w:r>
-    </w:p>
-    <w:p>
-      <w:pPr>
-        <w:spacing w:line="360" w:lineRule="auto"/>
-        <w:jc w:val="both"/>
-        <w:rPr>
-          <w:rFonts w:ascii="Arial" w:eastAsia="Arial" w:hAnsi="Arial" w:cs="Arial"/>
-          <w:sz w:val="24"/>
-          <w:szCs w:val="24"/>
-        </w:rPr>
-      </w:pPr>
-      <w:r>
-        <w:rPr>
-          <w:rFonts w:ascii="Arial" w:eastAsia="Arial" w:hAnsi="Arial" w:cs="Arial"/>
-          <w:sz w:val="24"/>
-          <w:szCs w:val="24"/>
-        </w:rPr>
-        <w:t>O Sistema Atual do Banco possui as seguintes dificuldades:</w:t>
+        <w:spacing w:line="360" w:lineRule="auto"/>
+        <w:jc w:val="both"/>
+        <w:rPr>
+          <w:rFonts w:ascii="Arial" w:hAnsi="Arial" w:cs="Arial"/>
+          <w:sz w:val="24"/>
+          <w:szCs w:val="24"/>
+        </w:rPr>
+      </w:pPr>
+      <w:r>
+        <w:rPr>
+          <w:rFonts w:ascii="Arial" w:hAnsi="Arial" w:cs="Arial"/>
+          <w:sz w:val="24"/>
+          <w:szCs w:val="24"/>
+        </w:rPr>
+        <w:t xml:space="preserve">         Sua divisão de administração é composta pelos gerentes de soluções que analisam e autorizam os processos, gerentes executivos e pelo diretor. As divisões de gerenciamento possuem suas próprias divisões que realizam processos diversos (conforme na figura 2).</w:t>
+      </w:r>
+    </w:p>
+    <w:p>
+      <w:pPr>
+        <w:spacing w:line="360" w:lineRule="auto"/>
+        <w:jc w:val="both"/>
+        <w:rPr>
+          <w:rFonts w:ascii="Arial" w:hAnsi="Arial" w:cs="Arial"/>
+          <w:sz w:val="24"/>
+          <w:szCs w:val="24"/>
+        </w:rPr>
+      </w:pPr>
+      <w:r>
+        <w:rPr>
+          <w:rFonts w:ascii="Arial" w:hAnsi="Arial" w:cs="Arial"/>
+          <w:sz w:val="24"/>
+          <w:szCs w:val="24"/>
+        </w:rPr>
+        <w:t>Detalhamento das divisões:</w:t>
       </w:r>
     </w:p>
     <w:p>
@@ -1662,23 +928,41 @@
         <w:pStyle w:val="PargrafodaLista"/>
         <w:numPr>
           <w:ilvl w:val="0"/>
-          <w:numId w:val="11"/>
+          <w:numId w:val="13"/>
         </w:numPr>
-        <w:spacing w:line="360" w:lineRule="auto"/>
-        <w:jc w:val="both"/>
-        <w:rPr>
-          <w:rFonts w:ascii="Arial" w:eastAsia="Arial" w:hAnsi="Arial" w:cs="Arial"/>
-          <w:sz w:val="24"/>
-          <w:szCs w:val="24"/>
-        </w:rPr>
-      </w:pPr>
-      <w:r>
-        <w:rPr>
-          <w:rFonts w:ascii="Arial" w:eastAsia="Arial" w:hAnsi="Arial" w:cs="Arial"/>
-          <w:sz w:val="24"/>
-          <w:szCs w:val="24"/>
-        </w:rPr>
-        <w:t>A falta de um Banco de Dados específico para as análises: Hoje elas feitas diretamente no Banco de Dados Operacional, o que compromete muito o seu desempenho.</w:t>
+        <w:spacing w:after="200" w:line="360" w:lineRule="auto"/>
+        <w:jc w:val="both"/>
+        <w:rPr>
+          <w:rFonts w:ascii="Arial" w:hAnsi="Arial" w:cs="Arial"/>
+          <w:sz w:val="24"/>
+          <w:szCs w:val="24"/>
+        </w:rPr>
+      </w:pPr>
+      <w:r>
+        <w:rPr>
+          <w:rFonts w:ascii="Arial" w:hAnsi="Arial" w:cs="Arial"/>
+          <w:b/>
+          <w:sz w:val="24"/>
+          <w:szCs w:val="24"/>
+        </w:rPr>
+        <w:t>Gerência de Contabilidade e Informações Gerenciais</w:t>
+      </w:r>
+      <w:r>
+        <w:rPr>
+          <w:rFonts w:ascii="Arial" w:hAnsi="Arial" w:cs="Arial"/>
+          <w:sz w:val="24"/>
+          <w:szCs w:val="24"/>
+        </w:rPr>
+        <w:t xml:space="preserve"> - responsáveis pela contabilidade financeira, de custos, e análises das demonstrações contábeis, </w:t>
+      </w:r>
+      <w:r>
+        <w:rPr>
+          <w:rFonts w:ascii="Arial" w:hAnsi="Arial" w:cs="Arial"/>
+          <w:sz w:val="24"/>
+          <w:szCs w:val="24"/>
+        </w:rPr>
+        <w:lastRenderedPageBreak/>
+        <w:t>que juntas vão formar informações pertinentes para uma tomada de decisão na empresa.</w:t>
       </w:r>
     </w:p>
     <w:p>
@@ -1686,39 +970,32 @@
         <w:pStyle w:val="PargrafodaLista"/>
         <w:numPr>
           <w:ilvl w:val="0"/>
-          <w:numId w:val="11"/>
+          <w:numId w:val="13"/>
         </w:numPr>
         <w:spacing w:line="360" w:lineRule="auto"/>
         <w:jc w:val="both"/>
         <w:rPr>
-          <w:rFonts w:ascii="Arial" w:eastAsia="Arial" w:hAnsi="Arial" w:cs="Arial"/>
-          <w:sz w:val="24"/>
-          <w:szCs w:val="24"/>
-        </w:rPr>
-      </w:pPr>
-      <w:r>
-        <w:rPr>
-          <w:rFonts w:ascii="Arial" w:eastAsia="Arial" w:hAnsi="Arial" w:cs="Arial"/>
-          <w:sz w:val="24"/>
-          <w:szCs w:val="24"/>
-        </w:rPr>
-        <w:t xml:space="preserve">A demora no processo de atualização dos dados: por ser um processo manual envolvendo importação e exportação de vários dados, é gasto </w:t>
-      </w:r>
-      <w:r>
-        <w:rPr>
-          <w:rFonts w:ascii="Arial" w:eastAsia="Arial" w:hAnsi="Arial" w:cs="Arial"/>
-          <w:sz w:val="24"/>
-          <w:szCs w:val="24"/>
-        </w:rPr>
-        <w:t>muitas horas</w:t>
-      </w:r>
-      <w:r>
-        <w:rPr>
-          <w:rFonts w:ascii="Arial" w:eastAsia="Arial" w:hAnsi="Arial" w:cs="Arial"/>
-          <w:sz w:val="24"/>
-          <w:szCs w:val="24"/>
-        </w:rPr>
-        <w:t xml:space="preserve"> e processamento somente para esse processo.</w:t>
+          <w:rFonts w:ascii="Arial" w:hAnsi="Arial" w:cs="Arial"/>
+          <w:sz w:val="24"/>
+          <w:szCs w:val="24"/>
+        </w:rPr>
+      </w:pPr>
+      <w:r>
+        <w:rPr>
+          <w:rFonts w:ascii="Arial" w:hAnsi="Arial" w:cs="Arial"/>
+          <w:b/>
+          <w:sz w:val="24"/>
+          <w:szCs w:val="24"/>
+        </w:rPr>
+        <w:t>Divisão de Contabilidade Gerencial</w:t>
+      </w:r>
+      <w:r>
+        <w:rPr>
+          <w:rFonts w:ascii="Arial" w:hAnsi="Arial" w:cs="Arial"/>
+          <w:sz w:val="24"/>
+          <w:szCs w:val="24"/>
+        </w:rPr>
+        <w:t xml:space="preserve"> – Faz um conjunto de práticas que resultam informações valiosas para ajudar na tomada de decisão.</w:t>
       </w:r>
     </w:p>
     <w:p>
@@ -1726,23 +1003,32 @@
         <w:pStyle w:val="PargrafodaLista"/>
         <w:numPr>
           <w:ilvl w:val="0"/>
-          <w:numId w:val="11"/>
+          <w:numId w:val="13"/>
         </w:numPr>
         <w:spacing w:line="360" w:lineRule="auto"/>
         <w:jc w:val="both"/>
         <w:rPr>
-          <w:rFonts w:ascii="Arial" w:eastAsia="Arial" w:hAnsi="Arial" w:cs="Arial"/>
-          <w:sz w:val="24"/>
-          <w:szCs w:val="24"/>
-        </w:rPr>
-      </w:pPr>
-      <w:r>
-        <w:rPr>
-          <w:rFonts w:ascii="Arial" w:eastAsia="Arial" w:hAnsi="Arial" w:cs="Arial"/>
-          <w:sz w:val="24"/>
-          <w:szCs w:val="24"/>
-        </w:rPr>
-        <w:t>Como o processo é feito em uma máquina remota, eventualmente a máquina fica sem espaço, na qual consome tempo além do tempo usado no processo de atualização.</w:t>
+          <w:rFonts w:ascii="Arial" w:hAnsi="Arial" w:cs="Arial"/>
+          <w:sz w:val="24"/>
+          <w:szCs w:val="24"/>
+        </w:rPr>
+      </w:pPr>
+      <w:r>
+        <w:rPr>
+          <w:rFonts w:ascii="Arial" w:hAnsi="Arial" w:cs="Arial"/>
+          <w:b/>
+          <w:sz w:val="24"/>
+          <w:szCs w:val="24"/>
+        </w:rPr>
+        <w:t>Divisão de Informações Gerenciais</w:t>
+      </w:r>
+      <w:r>
+        <w:rPr>
+          <w:rFonts w:ascii="Arial" w:hAnsi="Arial" w:cs="Arial"/>
+          <w:sz w:val="24"/>
+          <w:szCs w:val="24"/>
+        </w:rPr>
+        <w:t xml:space="preserve"> – Faz a análise das informações geradas obtidas com a Contabilidade Gerencial.</w:t>
       </w:r>
     </w:p>
     <w:p>
@@ -1750,23 +1036,50 @@
         <w:pStyle w:val="PargrafodaLista"/>
         <w:numPr>
           <w:ilvl w:val="0"/>
-          <w:numId w:val="11"/>
+          <w:numId w:val="13"/>
         </w:numPr>
         <w:spacing w:line="360" w:lineRule="auto"/>
         <w:jc w:val="both"/>
         <w:rPr>
-          <w:rFonts w:ascii="Arial" w:eastAsia="Arial" w:hAnsi="Arial" w:cs="Arial"/>
-          <w:sz w:val="24"/>
-          <w:szCs w:val="24"/>
-        </w:rPr>
-      </w:pPr>
-      <w:r>
-        <w:rPr>
-          <w:rFonts w:ascii="Arial" w:eastAsia="Arial" w:hAnsi="Arial" w:cs="Arial"/>
-          <w:sz w:val="24"/>
-          <w:szCs w:val="24"/>
-        </w:rPr>
-        <w:t>O Access é um programa instável para esse tipo de operação, eventualmente o programa corrompe, fazendo necessário o reinício do projeto.</w:t>
+          <w:rFonts w:ascii="Arial" w:hAnsi="Arial" w:cs="Arial"/>
+          <w:sz w:val="24"/>
+          <w:szCs w:val="24"/>
+        </w:rPr>
+      </w:pPr>
+      <w:r>
+        <w:rPr>
+          <w:rFonts w:ascii="Arial" w:hAnsi="Arial" w:cs="Arial"/>
+          <w:b/>
+          <w:sz w:val="24"/>
+          <w:szCs w:val="24"/>
+        </w:rPr>
+        <w:t>Divisão de Coordenação de Inform</w:t>
+      </w:r>
+      <w:r>
+        <w:rPr>
+          <w:rFonts w:ascii="Arial" w:hAnsi="Arial" w:cs="Arial"/>
+          <w:b/>
+          <w:sz w:val="24"/>
+          <w:szCs w:val="24"/>
+        </w:rPr>
+        <w:t xml:space="preserve">ação </w:t>
+      </w:r>
+      <w:r>
+        <w:rPr>
+          <w:rFonts w:ascii="Arial" w:hAnsi="Arial" w:cs="Arial"/>
+          <w:b/>
+          <w:sz w:val="24"/>
+          <w:szCs w:val="24"/>
+        </w:rPr>
+        <w:t>a Terceiros</w:t>
+      </w:r>
+      <w:r>
+        <w:rPr>
+          <w:rFonts w:ascii="Arial" w:hAnsi="Arial" w:cs="Arial"/>
+          <w:sz w:val="24"/>
+          <w:szCs w:val="24"/>
+        </w:rPr>
+        <w:t xml:space="preserve"> – Coordena e gerencia as informações gerenciais que são passadas a terceiros.</w:t>
       </w:r>
     </w:p>
     <w:p>
@@ -1774,24 +1087,43 @@
         <w:pStyle w:val="PargrafodaLista"/>
         <w:numPr>
           <w:ilvl w:val="0"/>
-          <w:numId w:val="11"/>
+          <w:numId w:val="12"/>
         </w:numPr>
-        <w:spacing w:line="360" w:lineRule="auto"/>
-        <w:jc w:val="both"/>
-        <w:rPr>
-          <w:rFonts w:ascii="Arial" w:eastAsia="Arial" w:hAnsi="Arial" w:cs="Arial"/>
-          <w:sz w:val="24"/>
-          <w:szCs w:val="24"/>
-        </w:rPr>
-      </w:pPr>
-      <w:r>
-        <w:rPr>
-          <w:rFonts w:ascii="Arial" w:eastAsia="Arial" w:hAnsi="Arial" w:cs="Arial"/>
-          <w:sz w:val="24"/>
-          <w:szCs w:val="24"/>
-        </w:rPr>
-        <w:lastRenderedPageBreak/>
-        <w:t>Sempre que precisar de uma nova análise ou visão para os dados, é necessário a introdução de novos processos de atualização, e é necessário a criação de novos painéis na plataforma de análise.</w:t>
+        <w:spacing w:after="200" w:line="360" w:lineRule="auto"/>
+        <w:jc w:val="both"/>
+        <w:rPr>
+          <w:b/>
+          <w:bCs/>
+          <w:sz w:val="24"/>
+          <w:szCs w:val="24"/>
+        </w:rPr>
+      </w:pPr>
+      <w:r>
+        <w:rPr>
+          <w:rFonts w:ascii="Arial" w:hAnsi="Arial" w:cs="Arial"/>
+          <w:b/>
+          <w:bCs/>
+          <w:sz w:val="24"/>
+          <w:szCs w:val="24"/>
+        </w:rPr>
+        <w:t xml:space="preserve">Gerência de Orçamento e Análise </w:t>
+      </w:r>
+      <w:r>
+        <w:rPr>
+          <w:rFonts w:ascii="Arial" w:hAnsi="Arial" w:cs="Arial"/>
+          <w:sz w:val="24"/>
+          <w:szCs w:val="24"/>
+        </w:rPr>
+        <w:t xml:space="preserve">– </w:t>
+      </w:r>
+      <w:r>
+        <w:rPr>
+          <w:rFonts w:ascii="Arial" w:eastAsia="Arial" w:hAnsi="Arial" w:cs="Arial"/>
+          <w:color w:val="000000" w:themeColor="text1"/>
+          <w:sz w:val="24"/>
+          <w:szCs w:val="24"/>
+        </w:rPr>
+        <w:t>Ela pode ser dividida em três grandes etapas: gerar um plano orçamentário, simula cenários, acompanha e analisa os resultados.</w:t>
       </w:r>
     </w:p>
     <w:p>
@@ -1799,39 +1131,41 @@
         <w:pStyle w:val="PargrafodaLista"/>
         <w:numPr>
           <w:ilvl w:val="0"/>
-          <w:numId w:val="11"/>
+          <w:numId w:val="12"/>
         </w:numPr>
         <w:spacing w:line="360" w:lineRule="auto"/>
         <w:jc w:val="both"/>
         <w:rPr>
-          <w:rFonts w:ascii="Arial" w:eastAsia="Arial" w:hAnsi="Arial" w:cs="Arial"/>
-          <w:sz w:val="24"/>
-          <w:szCs w:val="24"/>
-        </w:rPr>
-      </w:pPr>
-      <w:r>
-        <w:rPr>
-          <w:rFonts w:ascii="Arial" w:eastAsia="Arial" w:hAnsi="Arial" w:cs="Arial"/>
-          <w:sz w:val="24"/>
-          <w:szCs w:val="24"/>
-        </w:rPr>
-        <w:t>As notas técnicas são responsáveis por possuir todos os dados de novos valores dos Itens Orçamentários, ou seja, elas impactam diretamente com o Orçado e Realizado do Banco</w:t>
-      </w:r>
-      <w:r>
-        <w:rPr>
-          <w:rFonts w:ascii="Arial" w:eastAsia="Arial" w:hAnsi="Arial" w:cs="Arial"/>
+          <w:rFonts w:ascii="Arial" w:hAnsi="Arial" w:cs="Arial"/>
+          <w:sz w:val="24"/>
+          <w:szCs w:val="24"/>
+        </w:rPr>
+      </w:pPr>
+      <w:r>
+        <w:rPr>
+          <w:rFonts w:ascii="Arial" w:hAnsi="Arial" w:cs="Arial"/>
+          <w:b/>
+          <w:bCs/>
+          <w:sz w:val="24"/>
+          <w:szCs w:val="24"/>
+        </w:rPr>
+        <w:t>Divisão de orçamento</w:t>
+      </w:r>
+      <w:r>
+        <w:rPr>
+          <w:rFonts w:ascii="Arial" w:hAnsi="Arial" w:cs="Arial"/>
+          <w:sz w:val="24"/>
+          <w:szCs w:val="24"/>
+        </w:rPr>
+        <w:t xml:space="preserve"> – Onde são controlados os orçamentos da empresa</w:t>
+      </w:r>
+      <w:r>
+        <w:rPr>
+          <w:rFonts w:ascii="Arial" w:hAnsi="Arial" w:cs="Arial"/>
           <w:sz w:val="24"/>
           <w:szCs w:val="24"/>
         </w:rPr>
         <w:t>.</w:t>
-      </w:r>
-      <w:r>
-        <w:rPr>
-          <w:rFonts w:ascii="Arial" w:eastAsia="Arial" w:hAnsi="Arial" w:cs="Arial"/>
-          <w:sz w:val="24"/>
-          <w:szCs w:val="24"/>
-        </w:rPr>
-        <w:t xml:space="preserve"> </w:t>
       </w:r>
     </w:p>
     <w:p>
@@ -1839,66 +1173,565 @@
         <w:pStyle w:val="PargrafodaLista"/>
         <w:numPr>
           <w:ilvl w:val="0"/>
-          <w:numId w:val="11"/>
+          <w:numId w:val="12"/>
         </w:numPr>
         <w:spacing w:line="360" w:lineRule="auto"/>
         <w:jc w:val="both"/>
         <w:rPr>
-          <w:rFonts w:ascii="Arial" w:eastAsia="Arial" w:hAnsi="Arial" w:cs="Arial"/>
-          <w:sz w:val="24"/>
-          <w:szCs w:val="24"/>
-        </w:rPr>
-      </w:pPr>
-      <w:r>
-        <w:rPr>
-          <w:rFonts w:ascii="Arial" w:eastAsia="Arial" w:hAnsi="Arial" w:cs="Arial"/>
-          <w:sz w:val="24"/>
-          <w:szCs w:val="24"/>
-        </w:rPr>
-        <w:t>Atualmente não existe um software que armazena os dados das notas, tudo é feito a partir de um analista responsável pelo controle das notas e pela análise do impacto dessas notas nos valores do Banco.</w:t>
-      </w:r>
-    </w:p>
-    <w:p>
-      <w:pPr>
-        <w:spacing w:line="360" w:lineRule="auto"/>
-        <w:rPr>
-          <w:rFonts w:ascii="Arial" w:hAnsi="Arial" w:cs="Arial"/>
-          <w:sz w:val="24"/>
-          <w:szCs w:val="24"/>
-        </w:rPr>
-      </w:pPr>
-      <w:r>
-        <w:rPr>
-          <w:rFonts w:ascii="Arial" w:hAnsi="Arial" w:cs="Arial"/>
-          <w:sz w:val="24"/>
-          <w:szCs w:val="24"/>
-        </w:rPr>
-        <w:t xml:space="preserve">2.4 </w:t>
-      </w:r>
-      <w:r>
-        <w:rPr>
-          <w:rFonts w:ascii="Arial" w:hAnsi="Arial" w:cs="Arial"/>
-          <w:sz w:val="24"/>
-          <w:szCs w:val="24"/>
-        </w:rPr>
-        <w:t>Necessidades Não Atendidas Pelo Sistema Atual</w:t>
-      </w:r>
-      <w:r>
-        <w:rPr>
-          <w:rFonts w:ascii="Arial" w:hAnsi="Arial" w:cs="Arial"/>
-          <w:sz w:val="24"/>
-          <w:szCs w:val="24"/>
-        </w:rPr>
-        <w:br/>
-      </w:r>
-      <w:r>
-        <w:rPr>
-          <w:rFonts w:ascii="Arial" w:hAnsi="Arial" w:cs="Arial"/>
-          <w:sz w:val="24"/>
-          <w:szCs w:val="24"/>
-        </w:rPr>
-        <w:br/>
-      </w:r>
+          <w:rFonts w:ascii="Arial" w:hAnsi="Arial" w:cs="Arial"/>
+          <w:b/>
+          <w:bCs/>
+          <w:sz w:val="24"/>
+          <w:szCs w:val="24"/>
+        </w:rPr>
+      </w:pPr>
+      <w:r>
+        <w:rPr>
+          <w:rFonts w:ascii="Arial" w:hAnsi="Arial" w:cs="Arial"/>
+          <w:b/>
+          <w:bCs/>
+          <w:sz w:val="24"/>
+          <w:szCs w:val="24"/>
+        </w:rPr>
+        <w:t>Divisão de Orçamento Governamental</w:t>
+      </w:r>
+      <w:r>
+        <w:rPr>
+          <w:rFonts w:ascii="Arial" w:hAnsi="Arial" w:cs="Arial"/>
+          <w:sz w:val="24"/>
+          <w:szCs w:val="24"/>
+        </w:rPr>
+        <w:t xml:space="preserve"> –</w:t>
+      </w:r>
+      <w:r>
+        <w:rPr>
+          <w:rFonts w:ascii="Arial" w:eastAsia="Arial" w:hAnsi="Arial" w:cs="Arial"/>
+          <w:color w:val="141414"/>
+          <w:sz w:val="24"/>
+          <w:szCs w:val="24"/>
+        </w:rPr>
+        <w:t xml:space="preserve"> Cada poder tem um papel no processo orçamentário. No Executivo elabora</w:t>
+      </w:r>
+      <w:r>
+        <w:rPr>
+          <w:rFonts w:ascii="Arial" w:eastAsia="Arial" w:hAnsi="Arial" w:cs="Arial"/>
+          <w:color w:val="2E2E2E"/>
+          <w:sz w:val="24"/>
+          <w:szCs w:val="24"/>
+        </w:rPr>
+        <w:t xml:space="preserve"> projetos de lei e executa-os, no</w:t>
+      </w:r>
+      <w:r>
+        <w:rPr>
+          <w:rFonts w:ascii="Arial" w:eastAsia="Arial" w:hAnsi="Arial" w:cs="Arial"/>
+          <w:color w:val="141414"/>
+          <w:sz w:val="24"/>
+          <w:szCs w:val="24"/>
+        </w:rPr>
+        <w:t xml:space="preserve"> Legislativo </w:t>
+      </w:r>
+      <w:r>
+        <w:rPr>
+          <w:rFonts w:ascii="Arial" w:eastAsia="Arial" w:hAnsi="Arial" w:cs="Arial"/>
+          <w:color w:val="2E2E2E"/>
+          <w:sz w:val="24"/>
+          <w:szCs w:val="24"/>
+        </w:rPr>
+        <w:t>discute propor emendas, aprova</w:t>
+      </w:r>
+      <w:r>
+        <w:rPr>
+          <w:rFonts w:ascii="Arial" w:eastAsia="Arial" w:hAnsi="Arial" w:cs="Arial"/>
+          <w:b/>
+          <w:bCs/>
+          <w:color w:val="2E2E2E"/>
+          <w:sz w:val="24"/>
+          <w:szCs w:val="24"/>
+        </w:rPr>
+        <w:t xml:space="preserve"> </w:t>
+      </w:r>
+      <w:r>
+        <w:rPr>
+          <w:rFonts w:ascii="Arial" w:eastAsia="Arial" w:hAnsi="Arial" w:cs="Arial"/>
+          <w:color w:val="2E2E2E"/>
+          <w:sz w:val="24"/>
+          <w:szCs w:val="24"/>
+        </w:rPr>
+        <w:t>as propostas orçamentais e por fim julga as contas</w:t>
+      </w:r>
+      <w:r>
+        <w:rPr>
+          <w:rFonts w:ascii="Arial" w:eastAsia="Arial" w:hAnsi="Arial" w:cs="Arial"/>
+          <w:color w:val="141414"/>
+          <w:sz w:val="24"/>
+          <w:szCs w:val="24"/>
+        </w:rPr>
+        <w:t xml:space="preserve"> apresentadas pelo Executivo.</w:t>
+      </w:r>
+    </w:p>
+    <w:p>
+      <w:pPr>
+        <w:pStyle w:val="PargrafodaLista"/>
+        <w:numPr>
+          <w:ilvl w:val="0"/>
+          <w:numId w:val="12"/>
+        </w:numPr>
+        <w:spacing w:line="360" w:lineRule="auto"/>
+        <w:jc w:val="both"/>
+        <w:rPr>
+          <w:rFonts w:ascii="Arial" w:eastAsia="Arial" w:hAnsi="Arial" w:cs="Arial"/>
+          <w:color w:val="172938"/>
+          <w:sz w:val="24"/>
+          <w:szCs w:val="24"/>
+        </w:rPr>
+      </w:pPr>
+      <w:r>
+        <w:rPr>
+          <w:rFonts w:ascii="Arial" w:hAnsi="Arial" w:cs="Arial"/>
+          <w:b/>
+          <w:bCs/>
+          <w:sz w:val="24"/>
+          <w:szCs w:val="24"/>
+        </w:rPr>
+        <w:t xml:space="preserve">Divisão de Avaliação Corporativa </w:t>
+      </w:r>
+      <w:r>
+        <w:rPr>
+          <w:rFonts w:ascii="Arial" w:hAnsi="Arial" w:cs="Arial"/>
+          <w:sz w:val="24"/>
+          <w:szCs w:val="24"/>
+        </w:rPr>
+        <w:t>–</w:t>
+      </w:r>
+      <w:r>
+        <w:rPr>
+          <w:rFonts w:ascii="Arial" w:eastAsia="Arial" w:hAnsi="Arial" w:cs="Arial"/>
+          <w:color w:val="172938"/>
+          <w:sz w:val="24"/>
+          <w:szCs w:val="24"/>
+        </w:rPr>
+        <w:t xml:space="preserve"> Planeja, organiza e executa;</w:t>
+      </w:r>
+      <w:r>
+        <w:rPr>
+          <w:rFonts w:ascii="Arial" w:eastAsia="Arial" w:hAnsi="Arial" w:cs="Arial"/>
+          <w:color w:val="172938"/>
+          <w:sz w:val="24"/>
+          <w:szCs w:val="24"/>
+        </w:rPr>
+        <w:t xml:space="preserve"> </w:t>
+      </w:r>
+      <w:r>
+        <w:rPr>
+          <w:rFonts w:ascii="Arial" w:eastAsia="Arial" w:hAnsi="Arial" w:cs="Arial"/>
+          <w:color w:val="172938"/>
+          <w:sz w:val="24"/>
+          <w:szCs w:val="24"/>
+        </w:rPr>
+        <w:t>concede s</w:t>
+      </w:r>
+      <w:r>
+        <w:rPr>
+          <w:rFonts w:ascii="Arial" w:eastAsia="Arial" w:hAnsi="Arial" w:cs="Arial"/>
+          <w:color w:val="000000" w:themeColor="text1"/>
+          <w:sz w:val="24"/>
+          <w:szCs w:val="24"/>
+        </w:rPr>
+        <w:t>ucessão</w:t>
+      </w:r>
+      <w:r>
+        <w:rPr>
+          <w:rFonts w:ascii="Arial" w:eastAsia="Arial" w:hAnsi="Arial" w:cs="Arial"/>
+          <w:color w:val="172938"/>
+          <w:sz w:val="24"/>
+          <w:szCs w:val="24"/>
+        </w:rPr>
+        <w:t xml:space="preserve"> por mérito profissional; recebe e organiza os requerimentos de sucessão por qualificação profissional; financia informações à comissão de análises de títulos e; orienta sobre a evolu</w:t>
+      </w:r>
+      <w:r>
+        <w:rPr>
+          <w:rFonts w:ascii="Arial" w:eastAsia="Arial" w:hAnsi="Arial" w:cs="Arial"/>
+          <w:color w:val="172938"/>
+          <w:sz w:val="24"/>
+          <w:szCs w:val="24"/>
+        </w:rPr>
+        <w:t xml:space="preserve">ção da carreira dos servidores </w:t>
+      </w:r>
+      <w:r>
+        <w:rPr>
+          <w:rFonts w:ascii="Arial" w:eastAsia="Arial" w:hAnsi="Arial" w:cs="Arial"/>
+          <w:color w:val="172938"/>
+          <w:sz w:val="24"/>
+          <w:szCs w:val="24"/>
+        </w:rPr>
+        <w:t>técnico-administrativos em educação.</w:t>
+      </w:r>
+    </w:p>
+    <w:p>
+      <w:pPr>
+        <w:pStyle w:val="PargrafodaLista"/>
+        <w:numPr>
+          <w:ilvl w:val="0"/>
+          <w:numId w:val="12"/>
+        </w:numPr>
+        <w:spacing w:line="360" w:lineRule="auto"/>
+        <w:jc w:val="both"/>
+        <w:rPr>
+          <w:rFonts w:ascii="Arial" w:eastAsia="Arial" w:hAnsi="Arial" w:cs="Arial"/>
+          <w:color w:val="172938"/>
+          <w:sz w:val="24"/>
+          <w:szCs w:val="24"/>
+        </w:rPr>
+      </w:pPr>
+      <w:r>
+        <w:rPr>
+          <w:rFonts w:ascii="Arial" w:hAnsi="Arial" w:cs="Arial"/>
+          <w:b/>
+          <w:bCs/>
+          <w:sz w:val="24"/>
+          <w:szCs w:val="24"/>
+        </w:rPr>
+        <w:t xml:space="preserve">Divisão de Avaliação de Áreas </w:t>
+      </w:r>
+      <w:r>
+        <w:rPr>
+          <w:rFonts w:ascii="Arial" w:hAnsi="Arial" w:cs="Arial"/>
+          <w:sz w:val="24"/>
+          <w:szCs w:val="24"/>
+        </w:rPr>
+        <w:t>– Tem a função</w:t>
+      </w:r>
+      <w:r>
+        <w:rPr>
+          <w:rFonts w:ascii="Arial" w:eastAsia="Arial" w:hAnsi="Arial" w:cs="Arial"/>
+          <w:color w:val="222222"/>
+          <w:sz w:val="24"/>
+          <w:szCs w:val="24"/>
+        </w:rPr>
+        <w:t xml:space="preserve"> de facilitar o desenvolvimento de avaliação das atividades das 49 áreas de avaliação agregados por critério de vínculo, em dois níveis: colégios e grandes áreas.</w:t>
+      </w:r>
+    </w:p>
+    <w:p>
+      <w:pPr>
+        <w:pStyle w:val="PargrafodaLista"/>
+        <w:numPr>
+          <w:ilvl w:val="0"/>
+          <w:numId w:val="13"/>
+        </w:numPr>
+        <w:spacing w:after="200" w:line="360" w:lineRule="auto"/>
+        <w:jc w:val="both"/>
+        <w:rPr>
+          <w:rFonts w:ascii="Arial" w:eastAsia="Arial" w:hAnsi="Arial" w:cs="Arial"/>
+          <w:color w:val="40454F"/>
+          <w:sz w:val="24"/>
+          <w:szCs w:val="24"/>
+        </w:rPr>
+      </w:pPr>
+      <w:r>
+        <w:rPr>
+          <w:rFonts w:ascii="Arial" w:eastAsia="Arial" w:hAnsi="Arial" w:cs="Arial"/>
+          <w:b/>
+          <w:bCs/>
+          <w:sz w:val="24"/>
+          <w:szCs w:val="24"/>
+        </w:rPr>
+        <w:t>Gerência de modelagem</w:t>
+      </w:r>
+      <w:r>
+        <w:rPr>
+          <w:rFonts w:ascii="Arial" w:hAnsi="Arial" w:cs="Arial"/>
+          <w:sz w:val="24"/>
+          <w:szCs w:val="24"/>
+        </w:rPr>
+        <w:t xml:space="preserve"> –</w:t>
+      </w:r>
+      <w:r>
+        <w:rPr>
+          <w:b/>
+          <w:bCs/>
+          <w:color w:val="222328"/>
+          <w:sz w:val="24"/>
+          <w:szCs w:val="24"/>
+        </w:rPr>
+        <w:t xml:space="preserve"> </w:t>
+      </w:r>
+      <w:r>
+        <w:rPr>
+          <w:rFonts w:ascii="Arial" w:eastAsia="Arial" w:hAnsi="Arial" w:cs="Arial"/>
+          <w:color w:val="222328"/>
+          <w:sz w:val="24"/>
+          <w:szCs w:val="24"/>
+        </w:rPr>
+        <w:t>Identifica</w:t>
+      </w:r>
+      <w:r>
+        <w:rPr>
+          <w:rFonts w:ascii="Arial" w:eastAsia="Arial" w:hAnsi="Arial" w:cs="Arial"/>
+          <w:color w:val="40454F"/>
+          <w:sz w:val="24"/>
+          <w:szCs w:val="24"/>
+        </w:rPr>
+        <w:t xml:space="preserve"> qual o processo que tem mais    </w:t>
+      </w:r>
+      <w:r>
+        <w:rPr>
+          <w:rFonts w:ascii="Arial" w:eastAsia="Arial" w:hAnsi="Arial" w:cs="Arial"/>
+          <w:color w:val="222328"/>
+          <w:sz w:val="24"/>
+          <w:szCs w:val="24"/>
+        </w:rPr>
+        <w:t>problemas e oportunidades de melhoria</w:t>
+      </w:r>
+      <w:r>
+        <w:rPr>
+          <w:rFonts w:ascii="Arial" w:eastAsia="Arial" w:hAnsi="Arial" w:cs="Arial"/>
+          <w:color w:val="40454F"/>
+          <w:sz w:val="24"/>
+          <w:szCs w:val="24"/>
+        </w:rPr>
+        <w:t xml:space="preserve"> daquele que tem problemas que não     são resolvidos, que possuem atrasos de entrega e que não cumprem as            metas</w:t>
+      </w:r>
+      <w:r>
+        <w:rPr>
+          <w:rFonts w:ascii="Arial" w:eastAsia="Arial" w:hAnsi="Arial" w:cs="Arial"/>
+          <w:color w:val="40454F"/>
+          <w:sz w:val="24"/>
+          <w:szCs w:val="24"/>
+        </w:rPr>
+        <w:t>.</w:t>
+      </w:r>
+    </w:p>
+    <w:p>
+      <w:pPr>
+        <w:pStyle w:val="PargrafodaLista"/>
+        <w:numPr>
+          <w:ilvl w:val="0"/>
+          <w:numId w:val="13"/>
+        </w:numPr>
+        <w:spacing w:line="360" w:lineRule="auto"/>
+        <w:jc w:val="both"/>
+        <w:rPr>
+          <w:rFonts w:ascii="Arial" w:eastAsia="Arial" w:hAnsi="Arial" w:cs="Arial"/>
+          <w:b/>
+          <w:bCs/>
+          <w:color w:val="40454F"/>
+          <w:sz w:val="24"/>
+          <w:szCs w:val="24"/>
+        </w:rPr>
+      </w:pPr>
+      <w:r>
+        <w:rPr>
+          <w:rFonts w:ascii="Arial" w:eastAsia="Arial" w:hAnsi="Arial" w:cs="Arial"/>
+          <w:b/>
+          <w:bCs/>
+          <w:sz w:val="24"/>
+          <w:szCs w:val="24"/>
+        </w:rPr>
+        <w:t xml:space="preserve">Divisão de Modelagem de Resultado </w:t>
+      </w:r>
+      <w:r>
+        <w:rPr>
+          <w:rFonts w:ascii="Arial" w:hAnsi="Arial" w:cs="Arial"/>
+          <w:sz w:val="24"/>
+          <w:szCs w:val="24"/>
+        </w:rPr>
+        <w:t>–</w:t>
+      </w:r>
+      <w:r>
+        <w:rPr>
+          <w:rFonts w:ascii="Arial" w:eastAsia="Arial" w:hAnsi="Arial" w:cs="Arial"/>
+          <w:sz w:val="24"/>
+          <w:szCs w:val="24"/>
+        </w:rPr>
+        <w:t xml:space="preserve"> Responsável pela modelagem dos processos relativos ao resultado da empresa.</w:t>
+      </w:r>
+    </w:p>
+    <w:p>
+      <w:pPr>
+        <w:pStyle w:val="PargrafodaLista"/>
+        <w:numPr>
+          <w:ilvl w:val="0"/>
+          <w:numId w:val="13"/>
+        </w:numPr>
+        <w:spacing w:line="360" w:lineRule="auto"/>
+        <w:jc w:val="both"/>
+        <w:rPr>
+          <w:rFonts w:ascii="Arial" w:eastAsia="Arial" w:hAnsi="Arial" w:cs="Arial"/>
+          <w:sz w:val="24"/>
+          <w:szCs w:val="24"/>
+        </w:rPr>
+      </w:pPr>
+      <w:r>
+        <w:rPr>
+          <w:rFonts w:ascii="Arial" w:eastAsia="Arial" w:hAnsi="Arial" w:cs="Arial"/>
+          <w:b/>
+          <w:bCs/>
+          <w:sz w:val="24"/>
+          <w:szCs w:val="24"/>
+        </w:rPr>
+        <w:t>Divisão de Modelagem de Desempenho</w:t>
+      </w:r>
+      <w:r>
+        <w:rPr>
+          <w:rFonts w:ascii="Arial" w:eastAsia="Arial" w:hAnsi="Arial" w:cs="Arial"/>
+          <w:sz w:val="24"/>
+          <w:szCs w:val="24"/>
+        </w:rPr>
+        <w:t xml:space="preserve"> </w:t>
+      </w:r>
+      <w:r>
+        <w:rPr>
+          <w:rFonts w:ascii="Arial" w:hAnsi="Arial" w:cs="Arial"/>
+          <w:sz w:val="24"/>
+          <w:szCs w:val="24"/>
+        </w:rPr>
+        <w:t>–</w:t>
+      </w:r>
+      <w:r>
+        <w:rPr>
+          <w:rFonts w:ascii="Arial" w:eastAsia="Arial" w:hAnsi="Arial" w:cs="Arial"/>
+          <w:sz w:val="24"/>
+          <w:szCs w:val="24"/>
+        </w:rPr>
+        <w:t xml:space="preserve"> Responsável pela modelagem dos processos relativos ao desempenho da empresa.</w:t>
+      </w:r>
+    </w:p>
+    <w:p>
+      <w:pPr>
+        <w:pStyle w:val="PargrafodaLista"/>
+        <w:numPr>
+          <w:ilvl w:val="0"/>
+          <w:numId w:val="13"/>
+        </w:numPr>
+        <w:spacing w:line="360" w:lineRule="auto"/>
+        <w:jc w:val="both"/>
+        <w:rPr>
+          <w:rFonts w:ascii="Arial" w:eastAsia="Arial" w:hAnsi="Arial" w:cs="Arial"/>
+          <w:sz w:val="24"/>
+          <w:szCs w:val="24"/>
+        </w:rPr>
+      </w:pPr>
+      <w:r>
+        <w:rPr>
+          <w:rFonts w:ascii="Arial" w:eastAsia="Arial" w:hAnsi="Arial" w:cs="Arial"/>
+          <w:b/>
+          <w:bCs/>
+          <w:sz w:val="24"/>
+          <w:szCs w:val="24"/>
+        </w:rPr>
+        <w:lastRenderedPageBreak/>
+        <w:t xml:space="preserve">Divisão de Modelagem de Custos </w:t>
+      </w:r>
+      <w:r>
+        <w:rPr>
+          <w:rFonts w:ascii="Arial" w:hAnsi="Arial" w:cs="Arial"/>
+          <w:sz w:val="24"/>
+          <w:szCs w:val="24"/>
+        </w:rPr>
+        <w:t xml:space="preserve">– </w:t>
+      </w:r>
+      <w:r>
+        <w:rPr>
+          <w:rFonts w:ascii="Arial" w:eastAsia="Arial" w:hAnsi="Arial" w:cs="Arial"/>
+          <w:sz w:val="24"/>
+          <w:szCs w:val="24"/>
+        </w:rPr>
+        <w:t>Responsável pela modelagem dos processos relativos ao custo da empresa.</w:t>
+      </w:r>
+    </w:p>
+    <w:p>
+      <w:pPr>
+        <w:pStyle w:val="PargrafodaLista"/>
+        <w:numPr>
+          <w:ilvl w:val="0"/>
+          <w:numId w:val="13"/>
+        </w:numPr>
+        <w:spacing w:line="360" w:lineRule="auto"/>
+        <w:jc w:val="both"/>
+        <w:rPr>
+          <w:rFonts w:ascii="Arial" w:eastAsia="Arial" w:hAnsi="Arial" w:cs="Arial"/>
+          <w:color w:val="222222"/>
+          <w:sz w:val="24"/>
+          <w:szCs w:val="24"/>
+        </w:rPr>
+      </w:pPr>
+      <w:r>
+        <w:rPr>
+          <w:rFonts w:ascii="Arial" w:hAnsi="Arial" w:cs="Arial"/>
+          <w:b/>
+          <w:bCs/>
+          <w:sz w:val="24"/>
+          <w:szCs w:val="24"/>
+        </w:rPr>
+        <w:t xml:space="preserve">Analista Master </w:t>
+      </w:r>
+      <w:r>
+        <w:rPr>
+          <w:rFonts w:ascii="Arial" w:hAnsi="Arial" w:cs="Arial"/>
+          <w:sz w:val="24"/>
+          <w:szCs w:val="24"/>
+        </w:rPr>
+        <w:t>– Opera</w:t>
+      </w:r>
+      <w:r>
+        <w:rPr>
+          <w:rFonts w:ascii="Arial" w:eastAsia="Arial" w:hAnsi="Arial" w:cs="Arial"/>
+          <w:sz w:val="24"/>
+          <w:szCs w:val="24"/>
+        </w:rPr>
+        <w:t xml:space="preserve"> fora do processo de supervisionamento ou por</w:t>
+      </w:r>
+      <w:r>
+        <w:rPr>
+          <w:rFonts w:ascii="Arial" w:eastAsia="Arial" w:hAnsi="Arial" w:cs="Arial"/>
+          <w:sz w:val="24"/>
+          <w:szCs w:val="24"/>
+        </w:rPr>
+        <w:t xml:space="preserve"> </w:t>
+      </w:r>
+      <w:r>
+        <w:rPr>
+          <w:rFonts w:ascii="Arial" w:eastAsia="Arial" w:hAnsi="Arial" w:cs="Arial"/>
+          <w:sz w:val="24"/>
+          <w:szCs w:val="24"/>
+        </w:rPr>
+        <w:t>demandas. Lhe é dado autonomia total para gerar projetos e negócios.</w:t>
+      </w:r>
+    </w:p>
+    <w:p>
+      <w:pPr>
+        <w:pStyle w:val="Standard"/>
+        <w:ind w:left="1789"/>
+        <w:jc w:val="both"/>
+        <w:rPr>
+          <w:rFonts w:ascii="Arial" w:hAnsi="Arial"/>
+        </w:rPr>
+      </w:pPr>
+    </w:p>
+    <w:p>
+      <w:pPr>
+        <w:spacing w:line="360" w:lineRule="auto"/>
+        <w:jc w:val="both"/>
+      </w:pPr>
+      <w:r>
+        <w:rPr>
+          <w:rFonts w:ascii="Arial" w:hAnsi="Arial" w:cs="Arial"/>
+          <w:sz w:val="24"/>
+          <w:szCs w:val="24"/>
+        </w:rPr>
+        <w:t>1.4. MERCADO CONSUMIDOR</w:t>
+      </w:r>
+    </w:p>
+    <w:p>
+      <w:pPr>
+        <w:spacing w:line="360" w:lineRule="auto"/>
+        <w:jc w:val="both"/>
+        <w:rPr>
+          <w:rFonts w:ascii="Arial" w:hAnsi="Arial" w:cs="Arial"/>
+          <w:sz w:val="24"/>
+          <w:szCs w:val="24"/>
+        </w:rPr>
+      </w:pPr>
       <w:r>
         <w:rPr>
           <w:rFonts w:ascii="Arial" w:hAnsi="Arial" w:cs="Arial"/>
@@ -1906,24 +1739,66 @@
           <w:szCs w:val="24"/>
         </w:rPr>
         <w:tab/>
-        <w:t>O Sistema Atual do Banco não cumpre com as seguintes necessidades:</w:t>
-      </w:r>
-      <w:r>
-        <w:rPr>
-          <w:rFonts w:ascii="Arial" w:hAnsi="Arial" w:cs="Arial"/>
-          <w:sz w:val="24"/>
-          <w:szCs w:val="24"/>
-        </w:rPr>
-        <w:br/>
-      </w:r>
-      <w:r>
-        <w:rPr>
-          <w:rFonts w:ascii="Arial" w:hAnsi="Arial" w:cs="Arial"/>
-          <w:sz w:val="24"/>
-          <w:szCs w:val="24"/>
-        </w:rPr>
-        <w:br/>
-      </w:r>
+      </w:r>
+      <w:r>
+        <w:rPr>
+          <w:rFonts w:ascii="Arial" w:hAnsi="Arial" w:cs="Arial"/>
+          <w:sz w:val="24"/>
+          <w:szCs w:val="24"/>
+        </w:rPr>
+        <w:t xml:space="preserve">O mercado consumidor consiste em toda a sociedade de pessoas físicas e jurídicas que tenham a necessidade de guardar, aplicar ou pegar dinheiro, atendendo todas as classes sociais. </w:t>
+      </w:r>
+    </w:p>
+    <w:p>
+      <w:pPr>
+        <w:spacing w:line="360" w:lineRule="auto"/>
+        <w:ind w:firstLine="708"/>
+        <w:jc w:val="both"/>
+        <w:rPr>
+          <w:rFonts w:ascii="Arial" w:hAnsi="Arial" w:cs="Arial"/>
+          <w:sz w:val="24"/>
+          <w:szCs w:val="24"/>
+        </w:rPr>
+      </w:pPr>
+      <w:r>
+        <w:rPr>
+          <w:rFonts w:ascii="Arial" w:hAnsi="Arial" w:cs="Arial"/>
+          <w:sz w:val="24"/>
+          <w:szCs w:val="24"/>
+        </w:rPr>
+        <w:t>O ambiente bancário tem um campo vasto de recursos que suprem as necessidades do mercado consumidor, facilitando-os em seu dia-a-dia. Suas estratégias precisam estar relacionadas ao perfil das pessoas que procuram seus serviços e assim, atendem o mercado consumidor através das necessidades do mundo atual e acompanhando as tendências globais econômicas.</w:t>
+      </w:r>
+    </w:p>
+    <w:p>
+      <w:pPr>
+        <w:spacing w:line="360" w:lineRule="auto"/>
+        <w:jc w:val="both"/>
+        <w:rPr>
+          <w:rFonts w:ascii="Arial" w:hAnsi="Arial" w:cs="Arial"/>
+          <w:sz w:val="24"/>
+          <w:szCs w:val="24"/>
+        </w:rPr>
+      </w:pPr>
+    </w:p>
+    <w:p>
+      <w:pPr>
+        <w:spacing w:line="360" w:lineRule="auto"/>
+        <w:jc w:val="both"/>
+      </w:pPr>
+      <w:r>
+        <w:rPr>
+          <w:rFonts w:ascii="Arial" w:hAnsi="Arial" w:cs="Arial"/>
+          <w:sz w:val="24"/>
+          <w:szCs w:val="24"/>
+        </w:rPr>
+        <w:t>1.5. CONCORRÊNCIA</w:t>
+      </w:r>
+    </w:p>
+    <w:p>
+      <w:pPr>
+        <w:spacing w:line="360" w:lineRule="auto"/>
+        <w:jc w:val="both"/>
+      </w:pPr>
       <w:r>
         <w:rPr>
           <w:rFonts w:ascii="Arial" w:hAnsi="Arial" w:cs="Arial"/>
@@ -1931,16 +1806,56 @@
           <w:szCs w:val="24"/>
         </w:rPr>
         <w:tab/>
-        <w:t>a. Necessidade de atualização automatizada dos dados: É necessário que atualização de dados seja de forma automática.</w:t>
-      </w:r>
-      <w:r>
-        <w:rPr>
-          <w:rFonts w:ascii="Arial" w:hAnsi="Arial" w:cs="Arial"/>
-          <w:sz w:val="24"/>
-          <w:szCs w:val="24"/>
-        </w:rPr>
-        <w:br/>
-      </w:r>
+        <w:t>A concorrência do Banco do Brasil são todas as outras principais instituições bancárias, sendo que hoje ele é o segundo maior banco do país. O Itaú lucrou R$ 21,6 bilhões em 2016 – 7,4% a menos que os ganhos de 2015. Assim, a</w:t>
+      </w:r>
+      <w:r>
+        <w:rPr>
+          <w:rFonts w:ascii="Arial" w:hAnsi="Arial" w:cs="Arial"/>
+          <w:sz w:val="24"/>
+          <w:szCs w:val="24"/>
+        </w:rPr>
+        <w:t xml:space="preserve"> essa</w:t>
+      </w:r>
+      <w:r>
+        <w:rPr>
+          <w:rFonts w:ascii="Arial" w:hAnsi="Arial" w:cs="Arial"/>
+          <w:sz w:val="24"/>
+          <w:szCs w:val="24"/>
+        </w:rPr>
+        <w:t xml:space="preserve"> instituição com 59,8 milhões de clientes tornou-se o maior banco do país, superando o Banco do Brasil.</w:t>
+      </w:r>
+    </w:p>
+    <w:p>
+      <w:pPr>
+        <w:spacing w:line="360" w:lineRule="auto"/>
+        <w:jc w:val="both"/>
+        <w:rPr>
+          <w:rFonts w:ascii="Arial" w:hAnsi="Arial" w:cs="Arial"/>
+          <w:sz w:val="24"/>
+          <w:szCs w:val="24"/>
+          <w:u w:val="single"/>
+        </w:rPr>
+      </w:pPr>
+    </w:p>
+    <w:p>
+      <w:pPr>
+        <w:spacing w:line="360" w:lineRule="auto"/>
+        <w:jc w:val="both"/>
+      </w:pPr>
+      <w:r>
+        <w:rPr>
+          <w:rFonts w:ascii="Arial" w:hAnsi="Arial" w:cs="Arial"/>
+          <w:sz w:val="24"/>
+          <w:szCs w:val="24"/>
+        </w:rPr>
+        <w:t>1.6. EXPANSIBILIDADE DOS NEGÓCIOS</w:t>
+      </w:r>
+    </w:p>
+    <w:p>
+      <w:pPr>
+        <w:spacing w:line="360" w:lineRule="auto"/>
+        <w:jc w:val="both"/>
+      </w:pPr>
       <w:r>
         <w:rPr>
           <w:rFonts w:ascii="Arial" w:hAnsi="Arial" w:cs="Arial"/>
@@ -1948,16 +1863,139 @@
           <w:szCs w:val="24"/>
         </w:rPr>
         <w:tab/>
-        <w:t>b. Necessidade de atualização facilitada dos dados: É preciso que o processo de atualização dos dados seja o mais simples possível, ao alcance de pelo menos 1 a 4 cliques.</w:t>
-      </w:r>
-      <w:r>
-        <w:rPr>
-          <w:rFonts w:ascii="Arial" w:hAnsi="Arial" w:cs="Arial"/>
-          <w:sz w:val="24"/>
-          <w:szCs w:val="24"/>
-        </w:rPr>
-        <w:br/>
-      </w:r>
+        <w:t>Está previsto para até o final de 2022 a instalação de 100 novas agências em vários municípios de todo o país visando suprir as necessidades da sociedade, além de aumentar em até 35% o número de clientes. Também está com uma proposta de criação de novas agências em outros países que oferecem atendimentos especializado</w:t>
+      </w:r>
+      <w:r>
+        <w:rPr>
+          <w:rFonts w:ascii="Arial" w:hAnsi="Arial" w:cs="Arial"/>
+          <w:sz w:val="24"/>
+          <w:szCs w:val="24"/>
+        </w:rPr>
+        <w:t xml:space="preserve">s </w:t>
+      </w:r>
+      <w:r>
+        <w:rPr>
+          <w:rFonts w:ascii="Arial" w:hAnsi="Arial" w:cs="Arial"/>
+          <w:sz w:val="24"/>
+          <w:szCs w:val="24"/>
+        </w:rPr>
+        <w:t xml:space="preserve">para o </w:t>
+      </w:r>
+      <w:r>
+        <w:rPr>
+          <w:rFonts w:ascii="Arial" w:hAnsi="Arial" w:cs="Arial"/>
+          <w:sz w:val="24"/>
+          <w:szCs w:val="24"/>
+          <w:shd w:val="clear" w:color="auto" w:fill="FFFFFF"/>
+        </w:rPr>
+        <w:t>comércio exterior e estruturação de operações mais sofisticadas como pré-pagamentos, securitizações e outras estruturas customizadas à necessidade de cada cliente</w:t>
+      </w:r>
+      <w:r>
+        <w:rPr>
+          <w:rFonts w:ascii="Arial" w:hAnsi="Arial" w:cs="Arial"/>
+          <w:sz w:val="24"/>
+          <w:szCs w:val="24"/>
+        </w:rPr>
+        <w:t>.</w:t>
+      </w:r>
+    </w:p>
+    <w:p>
+      <w:pPr>
+        <w:spacing w:line="360" w:lineRule="auto"/>
+        <w:jc w:val="both"/>
+      </w:pPr>
+      <w:r>
+        <w:rPr>
+          <w:rFonts w:ascii="Arial" w:hAnsi="Arial" w:cs="Arial"/>
+          <w:sz w:val="24"/>
+          <w:szCs w:val="24"/>
+        </w:rPr>
+        <w:lastRenderedPageBreak/>
+        <w:t>1.7. ASPECTOS TECNOLÓGICOS</w:t>
+      </w:r>
+    </w:p>
+    <w:p>
+      <w:pPr>
+        <w:spacing w:line="360" w:lineRule="auto"/>
+        <w:ind w:firstLine="708"/>
+        <w:jc w:val="both"/>
+      </w:pPr>
+      <w:r>
+        <w:rPr>
+          <w:rFonts w:ascii="Arial" w:hAnsi="Arial" w:cs="Arial"/>
+          <w:sz w:val="24"/>
+          <w:szCs w:val="24"/>
+        </w:rPr>
+        <w:t xml:space="preserve">O </w:t>
+      </w:r>
+      <w:r>
+        <w:rPr>
+          <w:rFonts w:ascii="Arial" w:hAnsi="Arial" w:cs="Arial"/>
+          <w:sz w:val="24"/>
+          <w:szCs w:val="24"/>
+        </w:rPr>
+        <w:t>B</w:t>
+      </w:r>
+      <w:r>
+        <w:rPr>
+          <w:rFonts w:ascii="Arial" w:hAnsi="Arial" w:cs="Arial"/>
+          <w:sz w:val="24"/>
+          <w:szCs w:val="24"/>
+        </w:rPr>
+        <w:t>anco do Brasil trabalha com tecnologia de ponta sendo que todos os computadores do banco são interligados a uma rede própria, chamada de Man. Possui também seus próprios sistemas de hospedagem em servidores robustos que ficam os seus dados.</w:t>
+      </w:r>
+    </w:p>
+    <w:p>
+      <w:pPr>
+        <w:spacing w:line="360" w:lineRule="auto"/>
+        <w:ind w:firstLine="708"/>
+        <w:jc w:val="both"/>
+      </w:pPr>
+      <w:r>
+        <w:rPr>
+          <w:rFonts w:ascii="Arial" w:hAnsi="Arial" w:cs="Arial"/>
+          <w:sz w:val="24"/>
+          <w:szCs w:val="24"/>
+        </w:rPr>
+        <w:t>Ele também conta com uma gama de hardware e software que atende todo tipo de necessidade do banco.</w:t>
+      </w:r>
+    </w:p>
+    <w:p>
+      <w:pPr>
+        <w:spacing w:line="360" w:lineRule="auto"/>
+        <w:jc w:val="both"/>
+        <w:rPr>
+          <w:rFonts w:ascii="Arial" w:hAnsi="Arial" w:cs="Arial"/>
+          <w:sz w:val="24"/>
+          <w:szCs w:val="24"/>
+          <w:u w:val="single"/>
+        </w:rPr>
+      </w:pPr>
+    </w:p>
+    <w:p>
+      <w:pPr>
+        <w:spacing w:line="360" w:lineRule="auto"/>
+        <w:jc w:val="both"/>
+        <w:rPr>
+          <w:rFonts w:ascii="Arial" w:hAnsi="Arial" w:cs="Arial"/>
+          <w:sz w:val="24"/>
+          <w:szCs w:val="24"/>
+        </w:rPr>
+      </w:pPr>
+      <w:r>
+        <w:rPr>
+          <w:rFonts w:ascii="Arial" w:hAnsi="Arial" w:cs="Arial"/>
+          <w:sz w:val="24"/>
+          <w:szCs w:val="24"/>
+        </w:rPr>
+        <w:t>1.8. CONDICIONANTES</w:t>
+      </w:r>
+    </w:p>
+    <w:p>
+      <w:pPr>
+        <w:spacing w:line="360" w:lineRule="auto"/>
+        <w:jc w:val="both"/>
+      </w:pPr>
       <w:r>
         <w:rPr>
           <w:rFonts w:ascii="Arial" w:hAnsi="Arial" w:cs="Arial"/>
@@ -1965,50 +2003,199 @@
           <w:szCs w:val="24"/>
         </w:rPr>
         <w:tab/>
-        <w:t>c. Necessidade de gravação automatizada dos dados: É salutar que os dados necessários possam ser inseridos automaticamente.</w:t>
-      </w:r>
-      <w:r>
-        <w:rPr>
-          <w:rFonts w:ascii="Arial" w:hAnsi="Arial" w:cs="Arial"/>
-          <w:sz w:val="24"/>
-          <w:szCs w:val="24"/>
-        </w:rPr>
-        <w:br/>
-      </w:r>
-      <w:r>
-        <w:rPr>
-          <w:rFonts w:ascii="Arial" w:hAnsi="Arial" w:cs="Arial"/>
+        <w:t xml:space="preserve">Todos os </w:t>
+      </w:r>
+      <w:r>
+        <w:rPr>
+          <w:rFonts w:ascii="Arial" w:hAnsi="Arial" w:cs="Arial"/>
+          <w:i/>
+          <w:sz w:val="24"/>
+          <w:szCs w:val="24"/>
+        </w:rPr>
+        <w:t>softwares</w:t>
+      </w:r>
+      <w:r>
+        <w:rPr>
+          <w:rFonts w:ascii="Arial" w:hAnsi="Arial" w:cs="Arial"/>
+          <w:sz w:val="24"/>
+          <w:szCs w:val="24"/>
+        </w:rPr>
+        <w:t xml:space="preserve"> utilizados precisam ser aqueles aprovados pelo Departamento de TI.</w:t>
+      </w:r>
+    </w:p>
+    <w:p>
+      <w:pPr>
+        <w:spacing w:line="360" w:lineRule="auto"/>
+        <w:ind w:firstLine="708"/>
+        <w:jc w:val="both"/>
+        <w:rPr>
+          <w:rFonts w:ascii="Arial" w:hAnsi="Arial" w:cs="Arial"/>
+          <w:sz w:val="24"/>
+          <w:szCs w:val="24"/>
+        </w:rPr>
+      </w:pPr>
+      <w:r>
+        <w:rPr>
+          <w:rFonts w:ascii="Arial" w:hAnsi="Arial" w:cs="Arial"/>
+          <w:sz w:val="24"/>
+          <w:szCs w:val="24"/>
+        </w:rPr>
+        <w:t>Devem ser utilizados os próprios equipamentos existentes no Banco.</w:t>
+      </w:r>
+    </w:p>
+    <w:p>
+      <w:pPr>
+        <w:spacing w:line="360" w:lineRule="auto"/>
+        <w:ind w:firstLine="708"/>
+        <w:jc w:val="both"/>
+      </w:pPr>
+    </w:p>
+    <w:p>
+      <w:pPr>
+        <w:spacing w:line="360" w:lineRule="auto"/>
+        <w:jc w:val="both"/>
+        <w:rPr>
+          <w:rFonts w:ascii="Arial" w:eastAsia="Arial" w:hAnsi="Arial" w:cs="Arial"/>
+          <w:sz w:val="24"/>
+          <w:szCs w:val="24"/>
+        </w:rPr>
+      </w:pPr>
+      <w:bookmarkStart w:id="0" w:name="_gjdgxs" w:colFirst="0" w:colLast="0"/>
+      <w:bookmarkEnd w:id="0"/>
+      <w:r>
+        <w:rPr>
+          <w:rFonts w:ascii="Arial" w:eastAsia="Arial" w:hAnsi="Arial" w:cs="Arial"/>
+          <w:sz w:val="24"/>
+          <w:szCs w:val="24"/>
+        </w:rPr>
+        <w:t>2.1 Funcionalidade do Sistema atual</w:t>
+      </w:r>
+    </w:p>
+    <w:p>
+      <w:pPr>
+        <w:spacing w:line="360" w:lineRule="auto"/>
+        <w:jc w:val="both"/>
+        <w:rPr>
+          <w:rFonts w:ascii="Arial" w:eastAsia="Arial" w:hAnsi="Arial" w:cs="Arial"/>
+          <w:sz w:val="24"/>
+          <w:szCs w:val="24"/>
+        </w:rPr>
+      </w:pPr>
+      <w:r>
+        <w:rPr>
+          <w:rFonts w:ascii="Arial" w:eastAsia="Arial" w:hAnsi="Arial" w:cs="Arial"/>
           <w:sz w:val="24"/>
           <w:szCs w:val="24"/>
         </w:rPr>
         <w:tab/>
-        <w:t>d. Necessidade de agilidade nos processos de importação e exportação de dados: É primordial que essas operações sejam ágeis o suficiente.</w:t>
-      </w:r>
-      <w:r>
-        <w:rPr>
-          <w:rFonts w:ascii="Arial" w:hAnsi="Arial" w:cs="Arial"/>
-          <w:sz w:val="24"/>
-          <w:szCs w:val="24"/>
-        </w:rPr>
-        <w:br/>
-      </w:r>
-      <w:r>
-        <w:rPr>
-          <w:rFonts w:ascii="Arial" w:hAnsi="Arial" w:cs="Arial"/>
+      </w:r>
+      <w:r>
+        <w:rPr>
+          <w:rFonts w:ascii="Arial" w:eastAsia="Arial" w:hAnsi="Arial" w:cs="Arial"/>
+          <w:sz w:val="24"/>
+          <w:szCs w:val="24"/>
+        </w:rPr>
+        <w:t xml:space="preserve">  Nesta seção são apresentadas as funcionalidades do sistema atual através dos seus objetivos e da sua operacionalização.</w:t>
+      </w:r>
+    </w:p>
+    <w:p>
+      <w:pPr>
+        <w:spacing w:line="360" w:lineRule="auto"/>
+        <w:ind w:firstLine="708"/>
+        <w:jc w:val="both"/>
+        <w:rPr>
+          <w:rFonts w:ascii="Arial" w:eastAsia="Arial" w:hAnsi="Arial" w:cs="Arial"/>
+          <w:sz w:val="24"/>
+          <w:szCs w:val="24"/>
+        </w:rPr>
+      </w:pPr>
+      <w:r>
+        <w:rPr>
+          <w:rFonts w:ascii="Arial" w:eastAsia="Arial" w:hAnsi="Arial" w:cs="Arial"/>
+          <w:sz w:val="24"/>
+          <w:szCs w:val="24"/>
+        </w:rPr>
+        <w:t>2.1.1 Objetivos do Sistema</w:t>
+      </w:r>
+    </w:p>
+    <w:p>
+      <w:pPr>
+        <w:spacing w:line="360" w:lineRule="auto"/>
+        <w:jc w:val="both"/>
+        <w:rPr>
+          <w:rFonts w:ascii="Arial" w:eastAsia="Arial" w:hAnsi="Arial" w:cs="Arial"/>
+          <w:sz w:val="24"/>
+          <w:szCs w:val="24"/>
+        </w:rPr>
+      </w:pPr>
+      <w:r>
+        <w:rPr>
+          <w:rFonts w:ascii="Arial" w:eastAsia="Arial" w:hAnsi="Arial" w:cs="Arial"/>
           <w:sz w:val="24"/>
           <w:szCs w:val="24"/>
         </w:rPr>
         <w:tab/>
-        <w:t>e. Necessidade de criação facilitada de painéis para análise: É conveniente que a criação desses painéis seja a mais simples possível.</w:t>
-      </w:r>
-      <w:r>
-        <w:rPr>
-          <w:rFonts w:ascii="Arial" w:hAnsi="Arial" w:cs="Arial"/>
-          <w:sz w:val="24"/>
-          <w:szCs w:val="24"/>
-        </w:rPr>
-        <w:br/>
-      </w:r>
+        <w:t>O sistema de análise de despesas realizadas tem como objetivo identificar distorções nos valores realizados em relação ao orçamento, analisar as despesas mais frequentes, avaliar o grau de precisão dos orçamentos em função à realização das despesas.</w:t>
+      </w:r>
+    </w:p>
+    <w:p>
+      <w:pPr>
+        <w:spacing w:line="360" w:lineRule="auto"/>
+        <w:ind w:firstLine="708"/>
+        <w:jc w:val="both"/>
+        <w:rPr>
+          <w:rFonts w:ascii="Arial" w:eastAsia="Arial" w:hAnsi="Arial" w:cs="Arial"/>
+          <w:sz w:val="24"/>
+          <w:szCs w:val="24"/>
+        </w:rPr>
+      </w:pPr>
+      <w:r>
+        <w:rPr>
+          <w:rFonts w:ascii="Arial" w:eastAsia="Arial" w:hAnsi="Arial" w:cs="Arial"/>
+          <w:sz w:val="24"/>
+          <w:szCs w:val="24"/>
+        </w:rPr>
+        <w:t>2.1.2 Operacionalização</w:t>
+      </w:r>
+      <w:r>
+        <w:rPr>
+          <w:rFonts w:ascii="Arial" w:eastAsia="Arial" w:hAnsi="Arial" w:cs="Arial"/>
+          <w:sz w:val="24"/>
+          <w:szCs w:val="24"/>
+        </w:rPr>
+        <w:t xml:space="preserve"> do Sistema Atual</w:t>
+      </w:r>
+    </w:p>
+    <w:p>
+      <w:pPr>
+        <w:spacing w:line="360" w:lineRule="auto"/>
+        <w:ind w:firstLine="708"/>
+        <w:jc w:val="both"/>
+        <w:rPr>
+          <w:rFonts w:ascii="Arial" w:hAnsi="Arial" w:cs="Arial" w:hint="eastAsia"/>
+          <w:sz w:val="24"/>
+          <w:szCs w:val="24"/>
+        </w:rPr>
+      </w:pPr>
+      <w:r>
+        <w:rPr>
+          <w:rFonts w:ascii="Arial" w:hAnsi="Arial" w:cs="Arial"/>
+          <w:sz w:val="24"/>
+          <w:szCs w:val="24"/>
+        </w:rPr>
+        <w:t>Desenvolvimento da nota técnica:</w:t>
+      </w:r>
+    </w:p>
+    <w:p>
+      <w:pPr>
+        <w:spacing w:line="360" w:lineRule="auto"/>
+        <w:jc w:val="both"/>
+        <w:rPr>
+          <w:rFonts w:ascii="Arial" w:hAnsi="Arial" w:cs="Arial" w:hint="eastAsia"/>
+          <w:sz w:val="24"/>
+          <w:szCs w:val="24"/>
+        </w:rPr>
+      </w:pPr>
       <w:r>
         <w:rPr>
           <w:rFonts w:ascii="Arial" w:hAnsi="Arial" w:cs="Arial"/>
@@ -2016,31 +2203,344 @@
           <w:szCs w:val="24"/>
         </w:rPr>
         <w:tab/>
-        <w:t>f. Necessidade de cadastro de notas em um Banco de Dados: É útil que as notas inseridas possam ser armazenadas em um Banco de Dados.</w:t>
-      </w:r>
-      <w:r>
-        <w:rPr>
-          <w:rFonts w:ascii="Arial" w:hAnsi="Arial" w:cs="Arial"/>
-          <w:sz w:val="24"/>
-          <w:szCs w:val="24"/>
-        </w:rPr>
-        <w:br/>
-      </w:r>
-    </w:p>
-    <w:p/>
+        <w:t>Para que o Banco do Brasil possa realizar despesas, essas despesas precisam fazer parte de um orçamento que é definido anualmente. A partir da definição do orçamento, todas as diretorias da empresa podem realizar as despesas previstas.</w:t>
+      </w:r>
+    </w:p>
+    <w:p>
+      <w:pPr>
+        <w:spacing w:line="360" w:lineRule="auto"/>
+        <w:jc w:val="both"/>
+        <w:rPr>
+          <w:rFonts w:ascii="Arial" w:hAnsi="Arial" w:cs="Arial" w:hint="eastAsia"/>
+          <w:sz w:val="24"/>
+          <w:szCs w:val="24"/>
+        </w:rPr>
+      </w:pPr>
+      <w:r>
+        <w:rPr>
+          <w:rFonts w:ascii="Arial" w:hAnsi="Arial" w:cs="Arial"/>
+          <w:sz w:val="24"/>
+          <w:szCs w:val="24"/>
+        </w:rPr>
+        <w:tab/>
+        <w:t xml:space="preserve">Para a realização da despesa é necessário o desenvolvimento de um documento chamado nota técnica. As notas técnicas são desenvolvidas por uma </w:t>
+      </w:r>
+      <w:r>
+        <w:rPr>
+          <w:rFonts w:ascii="Arial" w:hAnsi="Arial" w:cs="Arial"/>
+          <w:sz w:val="24"/>
+          <w:szCs w:val="24"/>
+        </w:rPr>
+        <w:lastRenderedPageBreak/>
+        <w:t>equipe de funcionários da diretoria que está propondo a nota, equipe essa composta por assessores e gerentes da diretoria em questão. Essas informações são enviadas para as diretorias relacionadas, de forma física (Notas Físicas) ou de forma digitalizada (Notas Eletrônicas), e os arquivos são movimentados a partir de um correio interno do Banco.</w:t>
+      </w:r>
+    </w:p>
+    <w:p>
+      <w:pPr>
+        <w:spacing w:line="360" w:lineRule="auto"/>
+        <w:jc w:val="both"/>
+        <w:rPr>
+          <w:rFonts w:ascii="Arial" w:hAnsi="Arial" w:cs="Arial" w:hint="eastAsia"/>
+          <w:sz w:val="24"/>
+          <w:szCs w:val="24"/>
+        </w:rPr>
+      </w:pPr>
+      <w:r>
+        <w:rPr>
+          <w:rFonts w:ascii="Arial" w:hAnsi="Arial" w:cs="Arial"/>
+          <w:sz w:val="24"/>
+          <w:szCs w:val="24"/>
+        </w:rPr>
+        <w:tab/>
+        <w:t>Análise de padrões da nota técnica:</w:t>
+      </w:r>
+    </w:p>
+    <w:p>
+      <w:pPr>
+        <w:spacing w:line="360" w:lineRule="auto"/>
+        <w:jc w:val="both"/>
+        <w:rPr>
+          <w:rFonts w:ascii="Arial" w:hAnsi="Arial" w:cs="Arial" w:hint="eastAsia"/>
+          <w:sz w:val="24"/>
+          <w:szCs w:val="24"/>
+        </w:rPr>
+      </w:pPr>
+      <w:r>
+        <w:rPr>
+          <w:rFonts w:ascii="Arial" w:hAnsi="Arial" w:cs="Arial"/>
+          <w:sz w:val="24"/>
+          <w:szCs w:val="24"/>
+        </w:rPr>
+        <w:tab/>
+        <w:t>As diretorias envolvidas precisam analisar individualmente as notas e os valores propostos com seus respectivos Itens Orçamentários. Itens Orçamentários é o nome que a despesa possui no orçamento. Quando a nota possuir o parecer de todas as diretorias envolvidas, a nota é encaminhada a diretoria de controladoria, para que seja autorizado e concretizado a realização da despesa.</w:t>
+      </w:r>
+    </w:p>
+    <w:p>
+      <w:pPr>
+        <w:spacing w:line="360" w:lineRule="auto"/>
+        <w:jc w:val="both"/>
+        <w:rPr>
+          <w:rFonts w:ascii="Arial" w:hAnsi="Arial" w:cs="Arial" w:hint="eastAsia"/>
+          <w:sz w:val="24"/>
+          <w:szCs w:val="24"/>
+        </w:rPr>
+      </w:pPr>
+      <w:r>
+        <w:rPr>
+          <w:rFonts w:ascii="Arial" w:hAnsi="Arial" w:cs="Arial"/>
+          <w:sz w:val="24"/>
+          <w:szCs w:val="24"/>
+        </w:rPr>
+        <w:tab/>
+        <w:t>Ao chegar na diretoria de controladoria, primeiramente os analistas fazem a checagem de padrão da nota. A nota deve possuir os seis campos, sendo eles: diretorias proponentes e número da nota, assunto, unidades intervenientes, competências e alçadas, itens orçamentários e os pareces com as assinaturas de todas as diretorias envolvidas. Além disso, a nota deve conter o nível de confidencialidade, e no campo de Itens Orçamentários, cada item deverá possuir um número, a descrição, o gestor do item, o valor proposto e o ano do valor. Também deverá conter os pareceres com suas devidas assinaturas.</w:t>
+      </w:r>
+    </w:p>
+    <w:p>
+      <w:pPr>
+        <w:spacing w:line="360" w:lineRule="auto"/>
+        <w:jc w:val="both"/>
+        <w:rPr>
+          <w:rFonts w:ascii="Arial" w:hAnsi="Arial" w:cs="Arial" w:hint="eastAsia"/>
+          <w:sz w:val="24"/>
+          <w:szCs w:val="24"/>
+        </w:rPr>
+      </w:pPr>
+      <w:r>
+        <w:rPr>
+          <w:rFonts w:ascii="Arial" w:hAnsi="Arial" w:cs="Arial"/>
+          <w:sz w:val="24"/>
+          <w:szCs w:val="24"/>
+        </w:rPr>
+        <w:tab/>
+        <w:t>Verificação do valor:</w:t>
+      </w:r>
+    </w:p>
+    <w:p>
+      <w:pPr>
+        <w:spacing w:line="360" w:lineRule="auto"/>
+        <w:jc w:val="both"/>
+        <w:rPr>
+          <w:rFonts w:ascii="Arial" w:hAnsi="Arial" w:cs="Arial" w:hint="eastAsia"/>
+          <w:sz w:val="24"/>
+          <w:szCs w:val="24"/>
+        </w:rPr>
+      </w:pPr>
+      <w:r>
+        <w:rPr>
+          <w:rFonts w:ascii="Arial" w:hAnsi="Arial" w:cs="Arial"/>
+          <w:sz w:val="24"/>
+          <w:szCs w:val="24"/>
+        </w:rPr>
+        <w:tab/>
+        <w:t>Cada valor dos itens propostos precisa fazer jus ao assunto e a quem está propondo. O analista comprara cada item com os valores do orçamento atual do banco e assim gera o dado de que tipo de impacto aquela nota terá no banco, dependendo do valor se estiver acima ou abaixo do orçamento atual, o impacto poderá ser caracterizado como remanejamento de orçamento, ou suplementação, ou se são recursos contingenciados, entre outros. Se o valor proposto ultrapassar uma diferença de 500.000,00 reais de orçamento, a diretoria proponente da nota será questionada, e poderá ser reavaliado a necessidade da realização destas despesas.</w:t>
+      </w:r>
+    </w:p>
+    <w:p>
+      <w:pPr>
+        <w:spacing w:line="360" w:lineRule="auto"/>
+        <w:jc w:val="both"/>
+        <w:rPr>
+          <w:rFonts w:ascii="Arial" w:hAnsi="Arial" w:cs="Arial" w:hint="eastAsia"/>
+          <w:sz w:val="24"/>
+          <w:szCs w:val="24"/>
+        </w:rPr>
+      </w:pPr>
+      <w:r>
+        <w:rPr>
+          <w:rFonts w:ascii="Arial" w:hAnsi="Arial" w:cs="Arial"/>
+          <w:sz w:val="24"/>
+          <w:szCs w:val="24"/>
+        </w:rPr>
+        <w:tab/>
+        <w:t>Execução da nota técnica:</w:t>
+      </w:r>
+    </w:p>
+    <w:p>
+      <w:pPr>
+        <w:spacing w:line="360" w:lineRule="auto"/>
+        <w:jc w:val="both"/>
+        <w:rPr>
+          <w:rFonts w:ascii="Arial" w:hAnsi="Arial" w:cs="Arial" w:hint="eastAsia"/>
+          <w:sz w:val="24"/>
+          <w:szCs w:val="24"/>
+        </w:rPr>
+      </w:pPr>
+      <w:r>
+        <w:rPr>
+          <w:rFonts w:ascii="Arial" w:hAnsi="Arial" w:cs="Arial"/>
+          <w:sz w:val="24"/>
+          <w:szCs w:val="24"/>
+        </w:rPr>
+        <w:tab/>
+        <w:t xml:space="preserve">Diariamente a diretoria de tecnologia atualiza os valores realizados pelo Banco como um todo, a Controladoria importa esses dados, compara com os valores </w:t>
+      </w:r>
+      <w:r>
+        <w:rPr>
+          <w:rFonts w:ascii="Arial" w:hAnsi="Arial" w:cs="Arial"/>
+          <w:sz w:val="24"/>
+          <w:szCs w:val="24"/>
+        </w:rPr>
+        <w:lastRenderedPageBreak/>
+        <w:t>anteriores, também compara com o orçamento atual e compara com os valores descritos pela nota. Se os gastos pós-aprovação da nota estiverem de acordo com o que foi proposto, a nota é classificada como concluída, assim concluindo o trabalho da Controladoria. Se houver qualquer erro ou incoerência com a estrutura da nota, ou com os valores propostos, a nota é cancelada e retorna à diretoria proponente (valores executados pós-aprovação também pode gerar o cancelamento da nota e das despesas realizadas).</w:t>
+      </w:r>
+    </w:p>
+    <w:p>
+      <w:pPr>
+        <w:spacing w:line="360" w:lineRule="auto"/>
+        <w:jc w:val="both"/>
+        <w:rPr>
+          <w:rFonts w:ascii="Arial" w:hAnsi="Arial" w:cs="Arial"/>
+          <w:sz w:val="24"/>
+          <w:szCs w:val="24"/>
+        </w:rPr>
+      </w:pPr>
+      <w:bookmarkStart w:id="1" w:name="_GoBack"/>
+      <w:bookmarkEnd w:id="1"/>
+    </w:p>
+    <w:p>
+      <w:pPr>
+        <w:spacing w:line="360" w:lineRule="auto"/>
+        <w:jc w:val="both"/>
+        <w:rPr>
+          <w:rFonts w:ascii="Arial" w:eastAsia="Arial" w:hAnsi="Arial" w:cs="Arial"/>
+          <w:sz w:val="24"/>
+          <w:szCs w:val="24"/>
+        </w:rPr>
+      </w:pPr>
+      <w:r>
+        <w:rPr>
+          <w:rFonts w:ascii="Arial" w:eastAsia="Arial" w:hAnsi="Arial" w:cs="Arial"/>
+          <w:sz w:val="24"/>
+          <w:szCs w:val="24"/>
+        </w:rPr>
+        <w:t>2.2. Recursos Consumidos Pelo Sistema Atual</w:t>
+      </w:r>
+    </w:p>
+    <w:p>
+      <w:pPr>
+        <w:spacing w:line="360" w:lineRule="auto"/>
+        <w:ind w:firstLine="720"/>
+        <w:jc w:val="both"/>
+      </w:pPr>
+      <w:r>
+        <w:rPr>
+          <w:rFonts w:ascii="Arial" w:eastAsia="Arial" w:hAnsi="Arial" w:cs="Arial"/>
+          <w:sz w:val="24"/>
+          <w:szCs w:val="24"/>
+        </w:rPr>
+        <w:t>Para a utilização do atual sistema do Banco do Brasil faz-se necessário como Recursos Humanos, duas pessoas. Primeiramente, é preciso algum funcionário para realizar a extração, atualização e carga dos dados, seguido de um Analista Contábil que irá realizar as análises após o processo de carga ser concluído. Além disso, temos como recurso material o hardware da máquina do empregado que está realizando a carga de dados, que necessita das seguintes especificações mínimas: Processador Intel Core i3 de Terceira Geração, Memória RAM de 2 GB, Disco Rígido (HD) de 500 GB, e Placa de Vídeo Integrada Intel Graphics, integrado com dois servidores: O primeiro para o armazenamento do Banco de Dados e o segundo para guardar os projetos e tabelas importadas. Junto do hardware, são utilizados os seguintes softwares em conjunto do sistema: Pacote Office (Word, Excel, PowerPoint, Access) para auxiliar nas apresentações, o Windows como Sistema Operacional em uso nas estações de trabalho, SAS como ferramenta de importação e exportação de tabelas e dados, e o Spotfire como ferramenta de BI. Todos eles possuindo uma chave de ativação (License Key) previamente adquirida pelo Banco.</w:t>
+      </w:r>
+    </w:p>
     <w:sectPr>
+      <w:footerReference w:type="default" r:id="rId10"/>
       <w:pgSz w:w="11906" w:h="16838"/>
       <w:pgMar w:top="1701" w:right="1134" w:bottom="1134" w:left="1701" w:header="0" w:footer="0" w:gutter="0"/>
       <w:cols w:space="720"/>
       <w:formProt w:val="0"/>
+      <w:titlePg/>
       <w:docGrid w:linePitch="360" w:charSpace="4096"/>
     </w:sectPr>
   </w:body>
 </w:document>
 </file>
 
+<file path=word/endnotes.xml><?xml version="1.0" encoding="utf-8"?>
+<w:endnotes xmlns:wpc="http://schemas.microsoft.com/office/word/2010/wordprocessingCanvas" xmlns:cx="http://schemas.microsoft.com/office/drawing/2014/chartex" xmlns:mc="http://schemas.openxmlformats.org/markup-compatibility/2006" xmlns:o="urn:schemas-microsoft-com:office:office" xmlns:r="http://schemas.openxmlformats.org/officeDocument/2006/relationships" xmlns:m="http://schemas.openxmlformats.org/officeDocument/2006/math" xmlns:v="urn:schemas-microsoft-com:vml" xmlns:wp14="http://schemas.microsoft.com/office/word/2010/wordprocessingDrawing" xmlns:wp="http://schemas.openxmlformats.org/drawingml/2006/wordprocessingDrawing" xmlns:w10="urn:schemas-microsoft-com:office:word" xmlns:w="http://schemas.openxmlformats.org/wordprocessingml/2006/main" xmlns:w14="http://schemas.microsoft.com/office/word/2010/wordml" xmlns:w15="http://schemas.microsoft.com/office/word/2012/wordml" xmlns:w16se="http://schemas.microsoft.com/office/word/2015/wordml/symex" xmlns:wpg="http://schemas.microsoft.com/office/word/2010/wordprocessingGroup" xmlns:wpi="http://schemas.microsoft.com/office/word/2010/wordprocessingInk" xmlns:wne="http://schemas.microsoft.com/office/word/2006/wordml" xmlns:wps="http://schemas.microsoft.com/office/word/2010/wordprocessingShape" mc:Ignorable="w14 w15 w16se wp14">
+  <w:endnote w:type="separator" w:id="-1">
+    <w:p>
+      <w:pPr>
+        <w:spacing w:after="0" w:line="240" w:lineRule="auto"/>
+      </w:pPr>
+      <w:r>
+        <w:separator/>
+      </w:r>
+    </w:p>
+  </w:endnote>
+  <w:endnote w:type="continuationSeparator" w:id="0">
+    <w:p>
+      <w:pPr>
+        <w:spacing w:after="0" w:line="240" w:lineRule="auto"/>
+      </w:pPr>
+      <w:r>
+        <w:continuationSeparator/>
+      </w:r>
+    </w:p>
+  </w:endnote>
+</w:endnotes>
+</file>
+
+<file path=word/footer1.xml><?xml version="1.0" encoding="utf-8"?>
+<w:ftr xmlns:wpc="http://schemas.microsoft.com/office/word/2010/wordprocessingCanvas" xmlns:cx="http://schemas.microsoft.com/office/drawing/2014/chartex" xmlns:mc="http://schemas.openxmlformats.org/markup-compatibility/2006" xmlns:o="urn:schemas-microsoft-com:office:office" xmlns:r="http://schemas.openxmlformats.org/officeDocument/2006/relationships" xmlns:m="http://schemas.openxmlformats.org/officeDocument/2006/math" xmlns:v="urn:schemas-microsoft-com:vml" xmlns:wp14="http://schemas.microsoft.com/office/word/2010/wordprocessingDrawing" xmlns:wp="http://schemas.openxmlformats.org/drawingml/2006/wordprocessingDrawing" xmlns:w10="urn:schemas-microsoft-com:office:word" xmlns:w="http://schemas.openxmlformats.org/wordprocessingml/2006/main" xmlns:w14="http://schemas.microsoft.com/office/word/2010/wordml" xmlns:w15="http://schemas.microsoft.com/office/word/2012/wordml" xmlns:w16se="http://schemas.microsoft.com/office/word/2015/wordml/symex" xmlns:wpg="http://schemas.microsoft.com/office/word/2010/wordprocessingGroup" xmlns:wpi="http://schemas.microsoft.com/office/word/2010/wordprocessingInk" xmlns:wne="http://schemas.microsoft.com/office/word/2006/wordml" xmlns:wps="http://schemas.microsoft.com/office/word/2010/wordprocessingShape" mc:Ignorable="w14 w15 w16se wp14">
+  <w:sdt>
+    <w:sdtPr>
+      <w:id w:val="1352535207"/>
+      <w:docPartObj>
+        <w:docPartGallery w:val="Page Numbers (Bottom of Page)"/>
+        <w:docPartUnique/>
+      </w:docPartObj>
+    </w:sdtPr>
+    <w:sdtContent>
+      <w:p>
+        <w:pPr>
+          <w:pStyle w:val="Rodap"/>
+          <w:jc w:val="center"/>
+        </w:pPr>
+        <w:r>
+          <w:fldChar w:fldCharType="begin"/>
+        </w:r>
+        <w:r>
+          <w:instrText>PAGE   \* MERGEFORMAT</w:instrText>
+        </w:r>
+        <w:r>
+          <w:fldChar w:fldCharType="separate"/>
+        </w:r>
+        <w:r>
+          <w:rPr>
+            <w:noProof/>
+          </w:rPr>
+          <w:t>10</w:t>
+        </w:r>
+        <w:r>
+          <w:fldChar w:fldCharType="end"/>
+        </w:r>
+      </w:p>
+    </w:sdtContent>
+  </w:sdt>
+  <w:p>
+    <w:pPr>
+      <w:pStyle w:val="Rodap"/>
+    </w:pPr>
+  </w:p>
+</w:ftr>
+</file>
+
+<file path=word/footnotes.xml><?xml version="1.0" encoding="utf-8"?>
+<w:footnotes xmlns:wpc="http://schemas.microsoft.com/office/word/2010/wordprocessingCanvas" xmlns:cx="http://schemas.microsoft.com/office/drawing/2014/chartex" xmlns:mc="http://schemas.openxmlformats.org/markup-compatibility/2006" xmlns:o="urn:schemas-microsoft-com:office:office" xmlns:r="http://schemas.openxmlformats.org/officeDocument/2006/relationships" xmlns:m="http://schemas.openxmlformats.org/officeDocument/2006/math" xmlns:v="urn:schemas-microsoft-com:vml" xmlns:wp14="http://schemas.microsoft.com/office/word/2010/wordprocessingDrawing" xmlns:wp="http://schemas.openxmlformats.org/drawingml/2006/wordprocessingDrawing" xmlns:w10="urn:schemas-microsoft-com:office:word" xmlns:w="http://schemas.openxmlformats.org/wordprocessingml/2006/main" xmlns:w14="http://schemas.microsoft.com/office/word/2010/wordml" xmlns:w15="http://schemas.microsoft.com/office/word/2012/wordml" xmlns:w16se="http://schemas.microsoft.com/office/word/2015/wordml/symex" xmlns:wpg="http://schemas.microsoft.com/office/word/2010/wordprocessingGroup" xmlns:wpi="http://schemas.microsoft.com/office/word/2010/wordprocessingInk" xmlns:wne="http://schemas.microsoft.com/office/word/2006/wordml" xmlns:wps="http://schemas.microsoft.com/office/word/2010/wordprocessingShape" mc:Ignorable="w14 w15 w16se wp14">
+  <w:footnote w:type="separator" w:id="-1">
+    <w:p>
+      <w:pPr>
+        <w:spacing w:after="0" w:line="240" w:lineRule="auto"/>
+      </w:pPr>
+      <w:r>
+        <w:separator/>
+      </w:r>
+    </w:p>
+  </w:footnote>
+  <w:footnote w:type="continuationSeparator" w:id="0">
+    <w:p>
+      <w:pPr>
+        <w:spacing w:after="0" w:line="240" w:lineRule="auto"/>
+      </w:pPr>
+      <w:r>
+        <w:continuationSeparator/>
+      </w:r>
+    </w:p>
+  </w:footnote>
+</w:footnotes>
+</file>
+
 <file path=word/numbering.xml><?xml version="1.0" encoding="utf-8"?>
-<w:numbering xmlns:wpc="http://schemas.microsoft.com/office/word/2010/wordprocessingCanvas" xmlns:cx="http://schemas.microsoft.com/office/drawing/2014/chartex" xmlns:cx1="http://schemas.microsoft.com/office/drawing/2015/9/8/chartex" xmlns:cx2="http://schemas.microsoft.com/office/drawing/2015/10/21/chartex" xmlns:cx3="http://schemas.microsoft.com/office/drawing/2016/5/9/chartex" xmlns:cx4="http://schemas.microsoft.com/office/drawing/2016/5/10/chartex" xmlns:cx5="http://schemas.microsoft.com/office/drawing/2016/5/11/chartex" xmlns:cx6="http://schemas.microsoft.com/office/drawing/2016/5/12/chartex" xmlns:cx7="http://schemas.microsoft.com/office/drawing/2016/5/13/chartex" xmlns:cx8="http://schemas.microsoft.com/office/drawing/2016/5/14/chartex" xmlns:mc="http://schemas.openxmlformats.org/markup-compatibility/2006" xmlns:aink="http://schemas.microsoft.com/office/drawing/2016/ink" xmlns:am3d="http://schemas.microsoft.com/office/drawing/2017/model3d" xmlns:o="urn:schemas-microsoft-com:office:office" xmlns:r="http://schemas.openxmlformats.org/officeDocument/2006/relationships" xmlns:m="http://schemas.openxmlformats.org/officeDocument/2006/math" xmlns:v="urn:schemas-microsoft-com:vml" xmlns:wp14="http://schemas.microsoft.com/office/word/2010/wordprocessingDrawing" xmlns:wp="http://schemas.openxmlformats.org/drawingml/2006/wordprocessingDrawing" xmlns:w10="urn:schemas-microsoft-com:office:word" xmlns:w="http://schemas.openxmlformats.org/wordprocessingml/2006/main" xmlns:w14="http://schemas.microsoft.com/office/word/2010/wordml" xmlns:w15="http://schemas.microsoft.com/office/word/2012/wordml" xmlns:w16cid="http://schemas.microsoft.com/office/word/2016/wordml/cid" xmlns:w16se="http://schemas.microsoft.com/office/word/2015/wordml/symex" xmlns:wpg="http://schemas.microsoft.com/office/word/2010/wordprocessingGroup" xmlns:wpi="http://schemas.microsoft.com/office/word/2010/wordprocessingInk" xmlns:wne="http://schemas.microsoft.com/office/word/2006/wordml" xmlns:wps="http://schemas.microsoft.com/office/word/2010/wordprocessingShape" mc:Ignorable="w14 w15 w16se w16cid wp14">
+<w:numbering xmlns:wpc="http://schemas.microsoft.com/office/word/2010/wordprocessingCanvas" xmlns:cx="http://schemas.microsoft.com/office/drawing/2014/chartex" xmlns:mc="http://schemas.openxmlformats.org/markup-compatibility/2006" xmlns:o="urn:schemas-microsoft-com:office:office" xmlns:r="http://schemas.openxmlformats.org/officeDocument/2006/relationships" xmlns:m="http://schemas.openxmlformats.org/officeDocument/2006/math" xmlns:v="urn:schemas-microsoft-com:vml" xmlns:wp14="http://schemas.microsoft.com/office/word/2010/wordprocessingDrawing" xmlns:wp="http://schemas.openxmlformats.org/drawingml/2006/wordprocessingDrawing" xmlns:w10="urn:schemas-microsoft-com:office:word" xmlns:w="http://schemas.openxmlformats.org/wordprocessingml/2006/main" xmlns:w14="http://schemas.microsoft.com/office/word/2010/wordml" xmlns:w15="http://schemas.microsoft.com/office/word/2012/wordml" xmlns:w16se="http://schemas.microsoft.com/office/word/2015/wordml/symex" xmlns:wpg="http://schemas.microsoft.com/office/word/2010/wordprocessingGroup" xmlns:wpi="http://schemas.microsoft.com/office/word/2010/wordprocessingInk" xmlns:wne="http://schemas.microsoft.com/office/word/2006/wordml" xmlns:wps="http://schemas.microsoft.com/office/word/2010/wordprocessingShape" mc:Ignorable="w14 w15 w16se wp14">
   <w:abstractNum w:abstractNumId="0" w15:restartNumberingAfterBreak="0">
     <w:nsid w:val="02B20D0E"/>
     <w:multiLevelType w:val="multilevel"/>
@@ -2556,6 +3056,232 @@
     </w:lvl>
   </w:abstractNum>
   <w:abstractNum w:abstractNumId="5" w15:restartNumberingAfterBreak="0">
+    <w:nsid w:val="3C31655A"/>
+    <w:multiLevelType w:val="hybridMultilevel"/>
+    <w:tmpl w:val="92EE42C8"/>
+    <w:lvl w:ilvl="0" w:tplc="04160001">
+      <w:start w:val="1"/>
+      <w:numFmt w:val="bullet"/>
+      <w:lvlText w:val=""/>
+      <w:lvlJc w:val="left"/>
+      <w:pPr>
+        <w:ind w:left="720" w:hanging="360"/>
+      </w:pPr>
+      <w:rPr>
+        <w:rFonts w:ascii="Symbol" w:hAnsi="Symbol" w:hint="default"/>
+      </w:rPr>
+    </w:lvl>
+    <w:lvl w:ilvl="1" w:tplc="04160003" w:tentative="1">
+      <w:start w:val="1"/>
+      <w:numFmt w:val="bullet"/>
+      <w:lvlText w:val="o"/>
+      <w:lvlJc w:val="left"/>
+      <w:pPr>
+        <w:ind w:left="1440" w:hanging="360"/>
+      </w:pPr>
+      <w:rPr>
+        <w:rFonts w:ascii="Courier New" w:hAnsi="Courier New" w:cs="Courier New" w:hint="default"/>
+      </w:rPr>
+    </w:lvl>
+    <w:lvl w:ilvl="2" w:tplc="04160005" w:tentative="1">
+      <w:start w:val="1"/>
+      <w:numFmt w:val="bullet"/>
+      <w:lvlText w:val=""/>
+      <w:lvlJc w:val="left"/>
+      <w:pPr>
+        <w:ind w:left="2160" w:hanging="360"/>
+      </w:pPr>
+      <w:rPr>
+        <w:rFonts w:ascii="Wingdings" w:hAnsi="Wingdings" w:hint="default"/>
+      </w:rPr>
+    </w:lvl>
+    <w:lvl w:ilvl="3" w:tplc="04160001" w:tentative="1">
+      <w:start w:val="1"/>
+      <w:numFmt w:val="bullet"/>
+      <w:lvlText w:val=""/>
+      <w:lvlJc w:val="left"/>
+      <w:pPr>
+        <w:ind w:left="2880" w:hanging="360"/>
+      </w:pPr>
+      <w:rPr>
+        <w:rFonts w:ascii="Symbol" w:hAnsi="Symbol" w:hint="default"/>
+      </w:rPr>
+    </w:lvl>
+    <w:lvl w:ilvl="4" w:tplc="04160003" w:tentative="1">
+      <w:start w:val="1"/>
+      <w:numFmt w:val="bullet"/>
+      <w:lvlText w:val="o"/>
+      <w:lvlJc w:val="left"/>
+      <w:pPr>
+        <w:ind w:left="3600" w:hanging="360"/>
+      </w:pPr>
+      <w:rPr>
+        <w:rFonts w:ascii="Courier New" w:hAnsi="Courier New" w:cs="Courier New" w:hint="default"/>
+      </w:rPr>
+    </w:lvl>
+    <w:lvl w:ilvl="5" w:tplc="04160005" w:tentative="1">
+      <w:start w:val="1"/>
+      <w:numFmt w:val="bullet"/>
+      <w:lvlText w:val=""/>
+      <w:lvlJc w:val="left"/>
+      <w:pPr>
+        <w:ind w:left="4320" w:hanging="360"/>
+      </w:pPr>
+      <w:rPr>
+        <w:rFonts w:ascii="Wingdings" w:hAnsi="Wingdings" w:hint="default"/>
+      </w:rPr>
+    </w:lvl>
+    <w:lvl w:ilvl="6" w:tplc="04160001" w:tentative="1">
+      <w:start w:val="1"/>
+      <w:numFmt w:val="bullet"/>
+      <w:lvlText w:val=""/>
+      <w:lvlJc w:val="left"/>
+      <w:pPr>
+        <w:ind w:left="5040" w:hanging="360"/>
+      </w:pPr>
+      <w:rPr>
+        <w:rFonts w:ascii="Symbol" w:hAnsi="Symbol" w:hint="default"/>
+      </w:rPr>
+    </w:lvl>
+    <w:lvl w:ilvl="7" w:tplc="04160003" w:tentative="1">
+      <w:start w:val="1"/>
+      <w:numFmt w:val="bullet"/>
+      <w:lvlText w:val="o"/>
+      <w:lvlJc w:val="left"/>
+      <w:pPr>
+        <w:ind w:left="5760" w:hanging="360"/>
+      </w:pPr>
+      <w:rPr>
+        <w:rFonts w:ascii="Courier New" w:hAnsi="Courier New" w:cs="Courier New" w:hint="default"/>
+      </w:rPr>
+    </w:lvl>
+    <w:lvl w:ilvl="8" w:tplc="04160005" w:tentative="1">
+      <w:start w:val="1"/>
+      <w:numFmt w:val="bullet"/>
+      <w:lvlText w:val=""/>
+      <w:lvlJc w:val="left"/>
+      <w:pPr>
+        <w:ind w:left="6480" w:hanging="360"/>
+      </w:pPr>
+      <w:rPr>
+        <w:rFonts w:ascii="Wingdings" w:hAnsi="Wingdings" w:hint="default"/>
+      </w:rPr>
+    </w:lvl>
+  </w:abstractNum>
+  <w:abstractNum w:abstractNumId="6" w15:restartNumberingAfterBreak="0">
+    <w:nsid w:val="46A906C5"/>
+    <w:multiLevelType w:val="hybridMultilevel"/>
+    <w:tmpl w:val="37A0550C"/>
+    <w:lvl w:ilvl="0" w:tplc="A1F011AE">
+      <w:start w:val="1"/>
+      <w:numFmt w:val="bullet"/>
+      <w:lvlText w:val=""/>
+      <w:lvlJc w:val="left"/>
+      <w:pPr>
+        <w:ind w:left="720" w:hanging="360"/>
+      </w:pPr>
+      <w:rPr>
+        <w:rFonts w:ascii="Symbol" w:hAnsi="Symbol" w:hint="default"/>
+      </w:rPr>
+    </w:lvl>
+    <w:lvl w:ilvl="1" w:tplc="B8808D4A">
+      <w:start w:val="1"/>
+      <w:numFmt w:val="bullet"/>
+      <w:lvlText w:val="o"/>
+      <w:lvlJc w:val="left"/>
+      <w:pPr>
+        <w:ind w:left="1440" w:hanging="360"/>
+      </w:pPr>
+      <w:rPr>
+        <w:rFonts w:ascii="Courier New" w:hAnsi="Courier New" w:hint="default"/>
+      </w:rPr>
+    </w:lvl>
+    <w:lvl w:ilvl="2" w:tplc="FC26DD62">
+      <w:start w:val="1"/>
+      <w:numFmt w:val="bullet"/>
+      <w:lvlText w:val=""/>
+      <w:lvlJc w:val="left"/>
+      <w:pPr>
+        <w:ind w:left="2160" w:hanging="360"/>
+      </w:pPr>
+      <w:rPr>
+        <w:rFonts w:ascii="Wingdings" w:hAnsi="Wingdings" w:hint="default"/>
+      </w:rPr>
+    </w:lvl>
+    <w:lvl w:ilvl="3" w:tplc="B008BC0C">
+      <w:start w:val="1"/>
+      <w:numFmt w:val="bullet"/>
+      <w:lvlText w:val=""/>
+      <w:lvlJc w:val="left"/>
+      <w:pPr>
+        <w:ind w:left="2880" w:hanging="360"/>
+      </w:pPr>
+      <w:rPr>
+        <w:rFonts w:ascii="Symbol" w:hAnsi="Symbol" w:hint="default"/>
+      </w:rPr>
+    </w:lvl>
+    <w:lvl w:ilvl="4" w:tplc="9BD817B2">
+      <w:start w:val="1"/>
+      <w:numFmt w:val="bullet"/>
+      <w:lvlText w:val="o"/>
+      <w:lvlJc w:val="left"/>
+      <w:pPr>
+        <w:ind w:left="3600" w:hanging="360"/>
+      </w:pPr>
+      <w:rPr>
+        <w:rFonts w:ascii="Courier New" w:hAnsi="Courier New" w:hint="default"/>
+      </w:rPr>
+    </w:lvl>
+    <w:lvl w:ilvl="5" w:tplc="5734F808">
+      <w:start w:val="1"/>
+      <w:numFmt w:val="bullet"/>
+      <w:lvlText w:val=""/>
+      <w:lvlJc w:val="left"/>
+      <w:pPr>
+        <w:ind w:left="4320" w:hanging="360"/>
+      </w:pPr>
+      <w:rPr>
+        <w:rFonts w:ascii="Wingdings" w:hAnsi="Wingdings" w:hint="default"/>
+      </w:rPr>
+    </w:lvl>
+    <w:lvl w:ilvl="6" w:tplc="E6C6C628">
+      <w:start w:val="1"/>
+      <w:numFmt w:val="bullet"/>
+      <w:lvlText w:val=""/>
+      <w:lvlJc w:val="left"/>
+      <w:pPr>
+        <w:ind w:left="5040" w:hanging="360"/>
+      </w:pPr>
+      <w:rPr>
+        <w:rFonts w:ascii="Symbol" w:hAnsi="Symbol" w:hint="default"/>
+      </w:rPr>
+    </w:lvl>
+    <w:lvl w:ilvl="7" w:tplc="8168D794">
+      <w:start w:val="1"/>
+      <w:numFmt w:val="bullet"/>
+      <w:lvlText w:val="o"/>
+      <w:lvlJc w:val="left"/>
+      <w:pPr>
+        <w:ind w:left="5760" w:hanging="360"/>
+      </w:pPr>
+      <w:rPr>
+        <w:rFonts w:ascii="Courier New" w:hAnsi="Courier New" w:hint="default"/>
+      </w:rPr>
+    </w:lvl>
+    <w:lvl w:ilvl="8" w:tplc="F2F2CBC6">
+      <w:start w:val="1"/>
+      <w:numFmt w:val="bullet"/>
+      <w:lvlText w:val=""/>
+      <w:lvlJc w:val="left"/>
+      <w:pPr>
+        <w:ind w:left="6480" w:hanging="360"/>
+      </w:pPr>
+      <w:rPr>
+        <w:rFonts w:ascii="Wingdings" w:hAnsi="Wingdings" w:hint="default"/>
+      </w:rPr>
+    </w:lvl>
+  </w:abstractNum>
+  <w:abstractNum w:abstractNumId="7" w15:restartNumberingAfterBreak="0">
     <w:nsid w:val="4D5B69BE"/>
     <w:multiLevelType w:val="multilevel"/>
     <w:tmpl w:val="D840A288"/>
@@ -2659,7 +3385,7 @@
       </w:rPr>
     </w:lvl>
   </w:abstractNum>
-  <w:abstractNum w:abstractNumId="6" w15:restartNumberingAfterBreak="0">
+  <w:abstractNum w:abstractNumId="8" w15:restartNumberingAfterBreak="0">
     <w:nsid w:val="5FD663D9"/>
     <w:multiLevelType w:val="multilevel"/>
     <w:tmpl w:val="8C3EBC6E"/>
@@ -2745,7 +3471,7 @@
       </w:pPr>
     </w:lvl>
   </w:abstractNum>
-  <w:abstractNum w:abstractNumId="7" w15:restartNumberingAfterBreak="0">
+  <w:abstractNum w:abstractNumId="9" w15:restartNumberingAfterBreak="0">
     <w:nsid w:val="6DCF68EE"/>
     <w:multiLevelType w:val="multilevel"/>
     <w:tmpl w:val="6C70A6CE"/>
@@ -2849,7 +3575,7 @@
       </w:rPr>
     </w:lvl>
   </w:abstractNum>
-  <w:abstractNum w:abstractNumId="8" w15:restartNumberingAfterBreak="0">
+  <w:abstractNum w:abstractNumId="10" w15:restartNumberingAfterBreak="0">
     <w:nsid w:val="6EF02E66"/>
     <w:multiLevelType w:val="multilevel"/>
     <w:tmpl w:val="74A6A6FA"/>
@@ -2953,7 +3679,7 @@
       </w:rPr>
     </w:lvl>
   </w:abstractNum>
-  <w:abstractNum w:abstractNumId="9" w15:restartNumberingAfterBreak="0">
+  <w:abstractNum w:abstractNumId="11" w15:restartNumberingAfterBreak="0">
     <w:nsid w:val="74FD4FD0"/>
     <w:multiLevelType w:val="multilevel"/>
     <w:tmpl w:val="2FE4AD64"/>
@@ -3057,7 +3783,7 @@
       </w:rPr>
     </w:lvl>
   </w:abstractNum>
-  <w:abstractNum w:abstractNumId="10" w15:restartNumberingAfterBreak="0">
+  <w:abstractNum w:abstractNumId="12" w15:restartNumberingAfterBreak="0">
     <w:nsid w:val="794D55D4"/>
     <w:multiLevelType w:val="multilevel"/>
     <w:tmpl w:val="E9DC3618"/>
@@ -3165,28 +3891,28 @@
     <w:abstractNumId w:val="2"/>
   </w:num>
   <w:num w:numId="2">
-    <w:abstractNumId w:val="7"/>
+    <w:abstractNumId w:val="9"/>
   </w:num>
   <w:num w:numId="3">
-    <w:abstractNumId w:val="6"/>
+    <w:abstractNumId w:val="8"/>
   </w:num>
   <w:num w:numId="4">
-    <w:abstractNumId w:val="5"/>
+    <w:abstractNumId w:val="7"/>
   </w:num>
   <w:num w:numId="5">
     <w:abstractNumId w:val="0"/>
   </w:num>
   <w:num w:numId="6">
-    <w:abstractNumId w:val="9"/>
+    <w:abstractNumId w:val="11"/>
   </w:num>
   <w:num w:numId="7">
     <w:abstractNumId w:val="4"/>
   </w:num>
   <w:num w:numId="8">
-    <w:abstractNumId w:val="10"/>
+    <w:abstractNumId w:val="12"/>
   </w:num>
   <w:num w:numId="9">
-    <w:abstractNumId w:val="8"/>
+    <w:abstractNumId w:val="10"/>
   </w:num>
   <w:num w:numId="10">
     <w:abstractNumId w:val="1"/>
@@ -3194,11 +3920,17 @@
   <w:num w:numId="11">
     <w:abstractNumId w:val="3"/>
   </w:num>
+  <w:num w:numId="12">
+    <w:abstractNumId w:val="6"/>
+  </w:num>
+  <w:num w:numId="13">
+    <w:abstractNumId w:val="5"/>
+  </w:num>
 </w:numbering>
 </file>
 
 <file path=word/styles.xml><?xml version="1.0" encoding="utf-8"?>
-<w:styles xmlns:mc="http://schemas.openxmlformats.org/markup-compatibility/2006" xmlns:r="http://schemas.openxmlformats.org/officeDocument/2006/relationships" xmlns:w="http://schemas.openxmlformats.org/wordprocessingml/2006/main" xmlns:w14="http://schemas.microsoft.com/office/word/2010/wordml" xmlns:w15="http://schemas.microsoft.com/office/word/2012/wordml" xmlns:w16cid="http://schemas.microsoft.com/office/word/2016/wordml/cid" xmlns:w16se="http://schemas.microsoft.com/office/word/2015/wordml/symex" mc:Ignorable="w14 w15 w16se w16cid">
+<w:styles xmlns:mc="http://schemas.openxmlformats.org/markup-compatibility/2006" xmlns:r="http://schemas.openxmlformats.org/officeDocument/2006/relationships" xmlns:w="http://schemas.openxmlformats.org/wordprocessingml/2006/main" xmlns:w14="http://schemas.microsoft.com/office/word/2010/wordml" xmlns:w15="http://schemas.microsoft.com/office/word/2012/wordml" xmlns:w16se="http://schemas.microsoft.com/office/word/2015/wordml/symex" mc:Ignorable="w14 w15 w16se">
   <w:docDefaults>
     <w:rPrDefault>
       <w:rPr>
@@ -3209,7 +3941,7 @@
     </w:rPrDefault>
     <w:pPrDefault/>
   </w:docDefaults>
-  <w:latentStyles w:defLockedState="0" w:defUIPriority="99" w:defSemiHidden="0" w:defUnhideWhenUsed="0" w:defQFormat="0" w:count="376">
+  <w:latentStyles w:defLockedState="0" w:defUIPriority="99" w:defSemiHidden="0" w:defUnhideWhenUsed="0" w:defQFormat="0" w:count="371">
     <w:lsdException w:name="Normal" w:uiPriority="0" w:qFormat="1"/>
     <w:lsdException w:name="heading 1" w:uiPriority="9" w:qFormat="1"/>
     <w:lsdException w:name="heading 2" w:semiHidden="1" w:uiPriority="9" w:unhideWhenUsed="1" w:qFormat="1"/>
@@ -3244,7 +3976,7 @@
     <w:lsdException w:name="header" w:semiHidden="1" w:unhideWhenUsed="1"/>
     <w:lsdException w:name="footer" w:semiHidden="1" w:unhideWhenUsed="1"/>
     <w:lsdException w:name="index heading" w:semiHidden="1" w:unhideWhenUsed="1"/>
-    <w:lsdException w:name="caption" w:semiHidden="1" w:uiPriority="35" w:unhideWhenUsed="1" w:qFormat="1"/>
+    <w:lsdException w:name="caption" w:semiHidden="1" w:uiPriority="0" w:unhideWhenUsed="1" w:qFormat="1"/>
     <w:lsdException w:name="table of figures" w:semiHidden="1" w:unhideWhenUsed="1"/>
     <w:lsdException w:name="envelope address" w:semiHidden="1" w:unhideWhenUsed="1"/>
     <w:lsdException w:name="envelope return" w:semiHidden="1" w:unhideWhenUsed="1"/>
@@ -3315,6 +4047,7 @@
     <w:lsdException w:name="HTML Sample" w:semiHidden="1" w:unhideWhenUsed="1"/>
     <w:lsdException w:name="HTML Typewriter" w:semiHidden="1" w:unhideWhenUsed="1"/>
     <w:lsdException w:name="HTML Variable" w:semiHidden="1" w:unhideWhenUsed="1"/>
+    <w:lsdException w:name="Normal Table" w:semiHidden="1" w:unhideWhenUsed="1"/>
     <w:lsdException w:name="annotation subject" w:semiHidden="1" w:unhideWhenUsed="1"/>
     <w:lsdException w:name="No List" w:semiHidden="1" w:unhideWhenUsed="1"/>
     <w:lsdException w:name="Outline List 1" w:semiHidden="1" w:unhideWhenUsed="1"/>
@@ -3361,8 +4094,10 @@
     <w:lsdException w:name="Table Subtle 2" w:semiHidden="1" w:unhideWhenUsed="1"/>
     <w:lsdException w:name="Table Web 1" w:semiHidden="1" w:unhideWhenUsed="1"/>
     <w:lsdException w:name="Table Web 2" w:semiHidden="1" w:unhideWhenUsed="1"/>
+    <w:lsdException w:name="Table Web 3" w:semiHidden="1" w:unhideWhenUsed="1"/>
     <w:lsdException w:name="Balloon Text" w:semiHidden="1" w:unhideWhenUsed="1"/>
     <w:lsdException w:name="Table Grid" w:uiPriority="39"/>
+    <w:lsdException w:name="Table Theme" w:semiHidden="1" w:unhideWhenUsed="1"/>
     <w:lsdException w:name="Placeholder Text" w:semiHidden="1"/>
     <w:lsdException w:name="No Spacing" w:uiPriority="1" w:qFormat="1"/>
     <w:lsdException w:name="Light Shading" w:uiPriority="60"/>
@@ -3578,11 +4313,6 @@
     <w:lsdException w:name="List Table 5 Dark Accent 6" w:uiPriority="50"/>
     <w:lsdException w:name="List Table 6 Colorful Accent 6" w:uiPriority="51"/>
     <w:lsdException w:name="List Table 7 Colorful Accent 6" w:uiPriority="52"/>
-    <w:lsdException w:name="Mention" w:semiHidden="1" w:unhideWhenUsed="1"/>
-    <w:lsdException w:name="Smart Hyperlink" w:semiHidden="1" w:unhideWhenUsed="1"/>
-    <w:lsdException w:name="Hashtag" w:semiHidden="1" w:unhideWhenUsed="1"/>
-    <w:lsdException w:name="Unresolved Mention" w:semiHidden="1" w:unhideWhenUsed="1"/>
-    <w:lsdException w:name="Smart Link" w:semiHidden="1" w:unhideWhenUsed="1"/>
   </w:latentStyles>
   <w:style w:type="paragraph" w:default="1" w:styleId="Normal">
     <w:name w:val="Normal"/>
@@ -3631,7 +4361,7 @@
       <w:u w:val="single"/>
     </w:rPr>
   </w:style>
-  <w:style w:type="character" w:styleId="MenoPendente">
+  <w:style w:type="character" w:customStyle="1" w:styleId="UnresolvedMention">
     <w:name w:val="Unresolved Mention"/>
     <w:basedOn w:val="Fontepargpadro"/>
     <w:uiPriority w:val="99"/>
@@ -3770,6 +4500,56 @@
       <w:rFonts w:ascii="Segoe UI" w:hAnsi="Segoe UI" w:cs="Segoe UI"/>
       <w:sz w:val="18"/>
       <w:szCs w:val="18"/>
+    </w:rPr>
+  </w:style>
+  <w:style w:type="paragraph" w:styleId="Cabealho">
+    <w:name w:val="header"/>
+    <w:basedOn w:val="Normal"/>
+    <w:link w:val="CabealhoChar"/>
+    <w:uiPriority w:val="99"/>
+    <w:unhideWhenUsed/>
+    <w:rsid w:val="00D15344"/>
+    <w:pPr>
+      <w:tabs>
+        <w:tab w:val="center" w:pos="4680"/>
+        <w:tab w:val="right" w:pos="9360"/>
+      </w:tabs>
+      <w:spacing w:after="0" w:line="240" w:lineRule="auto"/>
+    </w:pPr>
+  </w:style>
+  <w:style w:type="character" w:customStyle="1" w:styleId="CabealhoChar">
+    <w:name w:val="Cabeçalho Char"/>
+    <w:basedOn w:val="Fontepargpadro"/>
+    <w:link w:val="Cabealho"/>
+    <w:uiPriority w:val="99"/>
+    <w:rsid w:val="00D15344"/>
+    <w:rPr>
+      <w:sz w:val="22"/>
+    </w:rPr>
+  </w:style>
+  <w:style w:type="paragraph" w:styleId="Rodap">
+    <w:name w:val="footer"/>
+    <w:basedOn w:val="Normal"/>
+    <w:link w:val="RodapChar"/>
+    <w:uiPriority w:val="99"/>
+    <w:unhideWhenUsed/>
+    <w:rsid w:val="00D15344"/>
+    <w:pPr>
+      <w:tabs>
+        <w:tab w:val="center" w:pos="4680"/>
+        <w:tab w:val="right" w:pos="9360"/>
+      </w:tabs>
+      <w:spacing w:after="0" w:line="240" w:lineRule="auto"/>
+    </w:pPr>
+  </w:style>
+  <w:style w:type="character" w:customStyle="1" w:styleId="RodapChar">
+    <w:name w:val="Rodapé Char"/>
+    <w:basedOn w:val="Fontepargpadro"/>
+    <w:link w:val="Rodap"/>
+    <w:uiPriority w:val="99"/>
+    <w:rsid w:val="00D15344"/>
+    <w:rPr>
+      <w:sz w:val="22"/>
     </w:rPr>
   </w:style>
 </w:styles>
@@ -4068,4 +4848,16 @@
     </a:ext>
   </a:extLst>
 </a:theme>
+</file>
+
+<file path=customXml/item1.xml><?xml version="1.0" encoding="utf-8"?>
+<b:Sources xmlns:b="http://schemas.openxmlformats.org/officeDocument/2006/bibliography" xmlns="http://schemas.openxmlformats.org/officeDocument/2006/bibliography" SelectedStyle="\ABNT_Author.XSL" StyleName="ABNT NBR 6023:2002*" Version="1"/>
+</file>
+
+<file path=customXml/itemProps1.xml><?xml version="1.0" encoding="utf-8"?>
+<ds:datastoreItem xmlns:ds="http://schemas.openxmlformats.org/officeDocument/2006/customXml" ds:itemID="{49E68C6A-F14B-41F0-9D95-2F1714D5CFB6}">
+  <ds:schemaRefs>
+    <ds:schemaRef ds:uri="http://schemas.openxmlformats.org/officeDocument/2006/bibliography"/>
+  </ds:schemaRefs>
+</ds:datastoreItem>
 </file>
</xml_diff>